<commit_message>
unit test -> fixed
</commit_message>
<xml_diff>
--- a/Adds/Dokumentacja na Projekt.docx
+++ b/Adds/Dokumentacja na Projekt.docx
@@ -4,7 +4,7 @@
   <w:body>
     <w:p>
       <w:pPr>
-        <w:pStyle w:val="Title"/>
+        <w:pStyle w:val="Tytu"/>
         <w:jc w:val="center"/>
         <w:rPr>
           <w:sz w:val="48"/>
@@ -21,7 +21,7 @@
     </w:p>
     <w:p>
       <w:pPr>
-        <w:pStyle w:val="Title"/>
+        <w:pStyle w:val="Tytu"/>
         <w:jc w:val="center"/>
         <w:rPr>
           <w:b/>
@@ -38,7 +38,7 @@
     </w:p>
     <w:p>
       <w:pPr>
-        <w:pStyle w:val="Heading1"/>
+        <w:pStyle w:val="Nagwek1"/>
         <w:numPr>
           <w:ilvl w:val="0"/>
           <w:numId w:val="7"/>
@@ -67,7 +67,7 @@
     <w:p/>
     <w:p>
       <w:pPr>
-        <w:pStyle w:val="Subtitle"/>
+        <w:pStyle w:val="Podtytu"/>
         <w:numPr>
           <w:ilvl w:val="0"/>
           <w:numId w:val="2"/>
@@ -122,7 +122,7 @@
     </w:p>
     <w:p>
       <w:pPr>
-        <w:pStyle w:val="Subtitle"/>
+        <w:pStyle w:val="Podtytu"/>
         <w:numPr>
           <w:ilvl w:val="0"/>
           <w:numId w:val="2"/>
@@ -163,7 +163,7 @@
     </w:p>
     <w:p>
       <w:pPr>
-        <w:pStyle w:val="Subtitle"/>
+        <w:pStyle w:val="Podtytu"/>
         <w:numPr>
           <w:ilvl w:val="0"/>
           <w:numId w:val="2"/>
@@ -234,7 +234,7 @@
     <w:p/>
     <w:p>
       <w:pPr>
-        <w:pStyle w:val="Heading1"/>
+        <w:pStyle w:val="Nagwek1"/>
         <w:numPr>
           <w:ilvl w:val="0"/>
           <w:numId w:val="7"/>
@@ -263,7 +263,7 @@
     </w:p>
     <w:p>
       <w:pPr>
-        <w:pStyle w:val="Subtitle"/>
+        <w:pStyle w:val="Podtytu"/>
         <w:numPr>
           <w:ilvl w:val="0"/>
           <w:numId w:val="2"/>
@@ -345,7 +345,7 @@
     </w:p>
     <w:p>
       <w:pPr>
-        <w:pStyle w:val="Subtitle"/>
+        <w:pStyle w:val="Podtytu"/>
         <w:numPr>
           <w:ilvl w:val="0"/>
           <w:numId w:val="0"/>
@@ -359,7 +359,7 @@
     </w:p>
     <w:p>
       <w:pPr>
-        <w:pStyle w:val="Subtitle"/>
+        <w:pStyle w:val="Podtytu"/>
         <w:numPr>
           <w:ilvl w:val="0"/>
           <w:numId w:val="0"/>
@@ -373,7 +373,7 @@
     </w:p>
     <w:p>
       <w:pPr>
-        <w:pStyle w:val="Subtitle"/>
+        <w:pStyle w:val="Podtytu"/>
         <w:numPr>
           <w:ilvl w:val="0"/>
           <w:numId w:val="0"/>
@@ -387,7 +387,7 @@
     </w:p>
     <w:p>
       <w:pPr>
-        <w:pStyle w:val="Subtitle"/>
+        <w:pStyle w:val="Podtytu"/>
         <w:numPr>
           <w:ilvl w:val="0"/>
           <w:numId w:val="0"/>
@@ -401,7 +401,7 @@
     </w:p>
     <w:p>
       <w:pPr>
-        <w:pStyle w:val="Subtitle"/>
+        <w:pStyle w:val="Podtytu"/>
         <w:numPr>
           <w:ilvl w:val="0"/>
           <w:numId w:val="0"/>
@@ -415,7 +415,7 @@
     </w:p>
     <w:p>
       <w:pPr>
-        <w:pStyle w:val="Subtitle"/>
+        <w:pStyle w:val="Podtytu"/>
         <w:numPr>
           <w:ilvl w:val="0"/>
           <w:numId w:val="0"/>
@@ -429,7 +429,7 @@
     </w:p>
     <w:p>
       <w:pPr>
-        <w:pStyle w:val="Subtitle"/>
+        <w:pStyle w:val="Podtytu"/>
         <w:numPr>
           <w:ilvl w:val="0"/>
           <w:numId w:val="0"/>
@@ -442,7 +442,7 @@
     </w:p>
     <w:p>
       <w:pPr>
-        <w:pStyle w:val="Subtitle"/>
+        <w:pStyle w:val="Podtytu"/>
         <w:numPr>
           <w:ilvl w:val="0"/>
           <w:numId w:val="2"/>
@@ -527,12 +527,12 @@
     </w:p>
     <w:p>
       <w:pPr>
-        <w:pStyle w:val="Subtitle"/>
-      </w:pPr>
-    </w:p>
-    <w:p>
-      <w:pPr>
-        <w:pStyle w:val="Subtitle"/>
+        <w:pStyle w:val="Podtytu"/>
+      </w:pPr>
+    </w:p>
+    <w:p>
+      <w:pPr>
+        <w:pStyle w:val="Podtytu"/>
         <w:numPr>
           <w:ilvl w:val="0"/>
           <w:numId w:val="2"/>
@@ -542,7 +542,6 @@
           <w:szCs w:val="40"/>
         </w:rPr>
       </w:pPr>
-      <w:proofErr w:type="spellStart"/>
       <w:r>
         <w:rPr>
           <w:sz w:val="40"/>
@@ -550,7 +549,6 @@
         </w:rPr>
         <w:t>JavaDocs</w:t>
       </w:r>
-      <w:proofErr w:type="spellEnd"/>
       <w:r>
         <w:rPr>
           <w:sz w:val="40"/>
@@ -622,32 +620,32 @@
     <w:p>
       <w:pPr>
         <w:rPr>
-          <w:rStyle w:val="SubtleEmphasis"/>
-          <w:sz w:val="32"/>
-          <w:szCs w:val="32"/>
-        </w:rPr>
-      </w:pPr>
-    </w:p>
-    <w:p>
-      <w:pPr>
-        <w:rPr>
-          <w:rStyle w:val="SubtleEmphasis"/>
-          <w:sz w:val="32"/>
-          <w:szCs w:val="32"/>
-        </w:rPr>
-      </w:pPr>
-    </w:p>
-    <w:p>
-      <w:pPr>
-        <w:rPr>
-          <w:rStyle w:val="SubtleEmphasis"/>
-          <w:sz w:val="32"/>
-          <w:szCs w:val="32"/>
-        </w:rPr>
-      </w:pPr>
-      <w:r>
-        <w:rPr>
-          <w:rStyle w:val="SubtleEmphasis"/>
+          <w:rStyle w:val="Wyrnieniedelikatne"/>
+          <w:sz w:val="32"/>
+          <w:szCs w:val="32"/>
+        </w:rPr>
+      </w:pPr>
+    </w:p>
+    <w:p>
+      <w:pPr>
+        <w:rPr>
+          <w:rStyle w:val="Wyrnieniedelikatne"/>
+          <w:sz w:val="32"/>
+          <w:szCs w:val="32"/>
+        </w:rPr>
+      </w:pPr>
+    </w:p>
+    <w:p>
+      <w:pPr>
+        <w:rPr>
+          <w:rStyle w:val="Wyrnieniedelikatne"/>
+          <w:sz w:val="32"/>
+          <w:szCs w:val="32"/>
+        </w:rPr>
+      </w:pPr>
+      <w:r>
+        <w:rPr>
+          <w:rStyle w:val="Wyrnieniedelikatne"/>
           <w:sz w:val="32"/>
           <w:szCs w:val="32"/>
         </w:rPr>
@@ -657,14 +655,14 @@
     <w:p>
       <w:pPr>
         <w:rPr>
-          <w:rStyle w:val="SubtleEmphasis"/>
-          <w:sz w:val="32"/>
-          <w:szCs w:val="32"/>
-        </w:rPr>
-      </w:pPr>
-      <w:r>
-        <w:rPr>
-          <w:rStyle w:val="SubtleEmphasis"/>
+          <w:rStyle w:val="Wyrnieniedelikatne"/>
+          <w:sz w:val="32"/>
+          <w:szCs w:val="32"/>
+        </w:rPr>
+      </w:pPr>
+      <w:r>
+        <w:rPr>
+          <w:rStyle w:val="Wyrnieniedelikatne"/>
           <w:noProof/>
           <w:sz w:val="32"/>
           <w:szCs w:val="32"/>
@@ -723,41 +721,31 @@
     <w:p>
       <w:pPr>
         <w:rPr>
-          <w:rStyle w:val="SubtleEmphasis"/>
-          <w:sz w:val="32"/>
-          <w:szCs w:val="32"/>
-        </w:rPr>
-      </w:pPr>
-      <w:proofErr w:type="spellStart"/>
-      <w:r>
-        <w:rPr>
-          <w:rStyle w:val="SubtleEmphasis"/>
-          <w:sz w:val="32"/>
-          <w:szCs w:val="32"/>
-        </w:rPr>
-        <w:t>CustomActionListener</w:t>
-      </w:r>
-      <w:proofErr w:type="spellEnd"/>
-      <w:r>
-        <w:rPr>
-          <w:rStyle w:val="SubtleEmphasis"/>
-          <w:sz w:val="32"/>
-          <w:szCs w:val="32"/>
-        </w:rPr>
-        <w:t>:</w:t>
-      </w:r>
-    </w:p>
-    <w:p>
-      <w:pPr>
-        <w:rPr>
-          <w:rStyle w:val="SubtleEmphasis"/>
-          <w:sz w:val="32"/>
-          <w:szCs w:val="32"/>
-        </w:rPr>
-      </w:pPr>
-      <w:r>
-        <w:rPr>
-          <w:rStyle w:val="SubtleEmphasis"/>
+          <w:rStyle w:val="Wyrnieniedelikatne"/>
+          <w:sz w:val="32"/>
+          <w:szCs w:val="32"/>
+        </w:rPr>
+      </w:pPr>
+      <w:r>
+        <w:rPr>
+          <w:rStyle w:val="Wyrnieniedelikatne"/>
+          <w:sz w:val="32"/>
+          <w:szCs w:val="32"/>
+        </w:rPr>
+        <w:t>CustomActionListener:</w:t>
+      </w:r>
+    </w:p>
+    <w:p>
+      <w:pPr>
+        <w:rPr>
+          <w:rStyle w:val="Wyrnieniedelikatne"/>
+          <w:sz w:val="32"/>
+          <w:szCs w:val="32"/>
+        </w:rPr>
+      </w:pPr>
+      <w:r>
+        <w:rPr>
+          <w:rStyle w:val="Wyrnieniedelikatne"/>
           <w:noProof/>
           <w:sz w:val="32"/>
           <w:szCs w:val="32"/>
@@ -815,68 +803,58 @@
     <w:p>
       <w:pPr>
         <w:rPr>
-          <w:rStyle w:val="SubtleEmphasis"/>
-          <w:sz w:val="32"/>
-          <w:szCs w:val="32"/>
-        </w:rPr>
-      </w:pPr>
-    </w:p>
-    <w:p>
-      <w:pPr>
-        <w:rPr>
-          <w:rStyle w:val="SubtleEmphasis"/>
-          <w:sz w:val="32"/>
-          <w:szCs w:val="32"/>
-        </w:rPr>
-      </w:pPr>
-    </w:p>
-    <w:p>
-      <w:pPr>
-        <w:rPr>
-          <w:rStyle w:val="SubtleEmphasis"/>
-          <w:sz w:val="32"/>
-          <w:szCs w:val="32"/>
-        </w:rPr>
-      </w:pPr>
-    </w:p>
-    <w:p>
-      <w:pPr>
-        <w:rPr>
-          <w:rStyle w:val="SubtleEmphasis"/>
-          <w:sz w:val="32"/>
-          <w:szCs w:val="32"/>
-        </w:rPr>
-      </w:pPr>
-      <w:proofErr w:type="spellStart"/>
-      <w:r>
-        <w:rPr>
-          <w:rStyle w:val="SubtleEmphasis"/>
-          <w:sz w:val="32"/>
-          <w:szCs w:val="32"/>
-        </w:rPr>
-        <w:t>DataGathering</w:t>
-      </w:r>
-      <w:proofErr w:type="spellEnd"/>
-      <w:r>
-        <w:rPr>
-          <w:rStyle w:val="SubtleEmphasis"/>
-          <w:sz w:val="32"/>
-          <w:szCs w:val="32"/>
-        </w:rPr>
-        <w:t>:</w:t>
-      </w:r>
-    </w:p>
-    <w:p>
-      <w:pPr>
-        <w:rPr>
-          <w:rStyle w:val="SubtleEmphasis"/>
-          <w:sz w:val="32"/>
-          <w:szCs w:val="32"/>
-        </w:rPr>
-      </w:pPr>
-      <w:r>
-        <w:rPr>
-          <w:rStyle w:val="SubtleEmphasis"/>
+          <w:rStyle w:val="Wyrnieniedelikatne"/>
+          <w:sz w:val="32"/>
+          <w:szCs w:val="32"/>
+        </w:rPr>
+      </w:pPr>
+    </w:p>
+    <w:p>
+      <w:pPr>
+        <w:rPr>
+          <w:rStyle w:val="Wyrnieniedelikatne"/>
+          <w:sz w:val="32"/>
+          <w:szCs w:val="32"/>
+        </w:rPr>
+      </w:pPr>
+    </w:p>
+    <w:p>
+      <w:pPr>
+        <w:rPr>
+          <w:rStyle w:val="Wyrnieniedelikatne"/>
+          <w:sz w:val="32"/>
+          <w:szCs w:val="32"/>
+        </w:rPr>
+      </w:pPr>
+    </w:p>
+    <w:p>
+      <w:pPr>
+        <w:rPr>
+          <w:rStyle w:val="Wyrnieniedelikatne"/>
+          <w:sz w:val="32"/>
+          <w:szCs w:val="32"/>
+        </w:rPr>
+      </w:pPr>
+      <w:r>
+        <w:rPr>
+          <w:rStyle w:val="Wyrnieniedelikatne"/>
+          <w:sz w:val="32"/>
+          <w:szCs w:val="32"/>
+        </w:rPr>
+        <w:t>DataGathering:</w:t>
+      </w:r>
+    </w:p>
+    <w:p>
+      <w:pPr>
+        <w:rPr>
+          <w:rStyle w:val="Wyrnieniedelikatne"/>
+          <w:sz w:val="32"/>
+          <w:szCs w:val="32"/>
+        </w:rPr>
+      </w:pPr>
+      <w:r>
+        <w:rPr>
+          <w:rStyle w:val="Wyrnieniedelikatne"/>
           <w:noProof/>
           <w:sz w:val="32"/>
           <w:szCs w:val="32"/>
@@ -934,104 +912,94 @@
     <w:p>
       <w:pPr>
         <w:rPr>
-          <w:rStyle w:val="SubtleEmphasis"/>
-          <w:sz w:val="32"/>
-          <w:szCs w:val="32"/>
-        </w:rPr>
-      </w:pPr>
-    </w:p>
-    <w:p>
-      <w:pPr>
-        <w:rPr>
-          <w:rStyle w:val="SubtleEmphasis"/>
-          <w:sz w:val="32"/>
-          <w:szCs w:val="32"/>
-        </w:rPr>
-      </w:pPr>
-    </w:p>
-    <w:p>
-      <w:pPr>
-        <w:rPr>
-          <w:rStyle w:val="SubtleEmphasis"/>
-          <w:sz w:val="32"/>
-          <w:szCs w:val="32"/>
-        </w:rPr>
-      </w:pPr>
-    </w:p>
-    <w:p>
-      <w:pPr>
-        <w:rPr>
-          <w:rStyle w:val="SubtleEmphasis"/>
-          <w:sz w:val="32"/>
-          <w:szCs w:val="32"/>
-        </w:rPr>
-      </w:pPr>
-    </w:p>
-    <w:p>
-      <w:pPr>
-        <w:rPr>
-          <w:rStyle w:val="SubtleEmphasis"/>
-          <w:sz w:val="32"/>
-          <w:szCs w:val="32"/>
-        </w:rPr>
-      </w:pPr>
-    </w:p>
-    <w:p>
-      <w:pPr>
-        <w:rPr>
-          <w:rStyle w:val="SubtleEmphasis"/>
-          <w:sz w:val="32"/>
-          <w:szCs w:val="32"/>
-        </w:rPr>
-      </w:pPr>
-    </w:p>
-    <w:p>
-      <w:pPr>
-        <w:rPr>
-          <w:rStyle w:val="SubtleEmphasis"/>
-          <w:sz w:val="32"/>
-          <w:szCs w:val="32"/>
-        </w:rPr>
-      </w:pPr>
-    </w:p>
-    <w:p>
-      <w:pPr>
-        <w:rPr>
-          <w:rStyle w:val="SubtleEmphasis"/>
-          <w:sz w:val="32"/>
-          <w:szCs w:val="32"/>
-        </w:rPr>
-      </w:pPr>
-      <w:proofErr w:type="spellStart"/>
-      <w:r>
-        <w:rPr>
-          <w:rStyle w:val="SubtleEmphasis"/>
-          <w:sz w:val="32"/>
-          <w:szCs w:val="32"/>
-        </w:rPr>
-        <w:t>Entity</w:t>
-      </w:r>
-      <w:proofErr w:type="spellEnd"/>
-      <w:r>
-        <w:rPr>
-          <w:rStyle w:val="SubtleEmphasis"/>
-          <w:sz w:val="32"/>
-          <w:szCs w:val="32"/>
-        </w:rPr>
-        <w:t>:</w:t>
-      </w:r>
-    </w:p>
-    <w:p>
-      <w:pPr>
-        <w:rPr>
-          <w:rStyle w:val="SubtleEmphasis"/>
-          <w:sz w:val="32"/>
-          <w:szCs w:val="32"/>
-        </w:rPr>
-      </w:pPr>
-      <w:r>
-        <w:rPr>
-          <w:rStyle w:val="SubtleEmphasis"/>
+          <w:rStyle w:val="Wyrnieniedelikatne"/>
+          <w:sz w:val="32"/>
+          <w:szCs w:val="32"/>
+        </w:rPr>
+      </w:pPr>
+    </w:p>
+    <w:p>
+      <w:pPr>
+        <w:rPr>
+          <w:rStyle w:val="Wyrnieniedelikatne"/>
+          <w:sz w:val="32"/>
+          <w:szCs w:val="32"/>
+        </w:rPr>
+      </w:pPr>
+    </w:p>
+    <w:p>
+      <w:pPr>
+        <w:rPr>
+          <w:rStyle w:val="Wyrnieniedelikatne"/>
+          <w:sz w:val="32"/>
+          <w:szCs w:val="32"/>
+        </w:rPr>
+      </w:pPr>
+    </w:p>
+    <w:p>
+      <w:pPr>
+        <w:rPr>
+          <w:rStyle w:val="Wyrnieniedelikatne"/>
+          <w:sz w:val="32"/>
+          <w:szCs w:val="32"/>
+        </w:rPr>
+      </w:pPr>
+    </w:p>
+    <w:p>
+      <w:pPr>
+        <w:rPr>
+          <w:rStyle w:val="Wyrnieniedelikatne"/>
+          <w:sz w:val="32"/>
+          <w:szCs w:val="32"/>
+        </w:rPr>
+      </w:pPr>
+    </w:p>
+    <w:p>
+      <w:pPr>
+        <w:rPr>
+          <w:rStyle w:val="Wyrnieniedelikatne"/>
+          <w:sz w:val="32"/>
+          <w:szCs w:val="32"/>
+        </w:rPr>
+      </w:pPr>
+    </w:p>
+    <w:p>
+      <w:pPr>
+        <w:rPr>
+          <w:rStyle w:val="Wyrnieniedelikatne"/>
+          <w:sz w:val="32"/>
+          <w:szCs w:val="32"/>
+        </w:rPr>
+      </w:pPr>
+    </w:p>
+    <w:p>
+      <w:pPr>
+        <w:rPr>
+          <w:rStyle w:val="Wyrnieniedelikatne"/>
+          <w:sz w:val="32"/>
+          <w:szCs w:val="32"/>
+        </w:rPr>
+      </w:pPr>
+      <w:r>
+        <w:rPr>
+          <w:rStyle w:val="Wyrnieniedelikatne"/>
+          <w:sz w:val="32"/>
+          <w:szCs w:val="32"/>
+        </w:rPr>
+        <w:t>Entity:</w:t>
+      </w:r>
+    </w:p>
+    <w:p>
+      <w:pPr>
+        <w:rPr>
+          <w:rStyle w:val="Wyrnieniedelikatne"/>
+          <w:sz w:val="32"/>
+          <w:szCs w:val="32"/>
+        </w:rPr>
+      </w:pPr>
+      <w:r>
+        <w:rPr>
+          <w:rStyle w:val="Wyrnieniedelikatne"/>
           <w:noProof/>
           <w:sz w:val="32"/>
           <w:szCs w:val="32"/>
@@ -1089,86 +1057,76 @@
     <w:p>
       <w:pPr>
         <w:rPr>
-          <w:rStyle w:val="SubtleEmphasis"/>
-          <w:sz w:val="32"/>
-          <w:szCs w:val="32"/>
-        </w:rPr>
-      </w:pPr>
-    </w:p>
-    <w:p>
-      <w:pPr>
-        <w:rPr>
-          <w:rStyle w:val="SubtleEmphasis"/>
-          <w:sz w:val="32"/>
-          <w:szCs w:val="32"/>
-        </w:rPr>
-      </w:pPr>
-    </w:p>
-    <w:p>
-      <w:pPr>
-        <w:rPr>
-          <w:rStyle w:val="SubtleEmphasis"/>
-          <w:sz w:val="32"/>
-          <w:szCs w:val="32"/>
-        </w:rPr>
-      </w:pPr>
-    </w:p>
-    <w:p>
-      <w:pPr>
-        <w:rPr>
-          <w:rStyle w:val="SubtleEmphasis"/>
-          <w:sz w:val="32"/>
-          <w:szCs w:val="32"/>
-        </w:rPr>
-      </w:pPr>
-    </w:p>
-    <w:p>
-      <w:pPr>
-        <w:rPr>
-          <w:rStyle w:val="SubtleEmphasis"/>
-          <w:sz w:val="32"/>
-          <w:szCs w:val="32"/>
-        </w:rPr>
-      </w:pPr>
-    </w:p>
-    <w:p>
-      <w:pPr>
-        <w:rPr>
-          <w:rStyle w:val="SubtleEmphasis"/>
-          <w:sz w:val="32"/>
-          <w:szCs w:val="32"/>
-        </w:rPr>
-      </w:pPr>
-      <w:proofErr w:type="spellStart"/>
-      <w:r>
-        <w:rPr>
-          <w:rStyle w:val="SubtleEmphasis"/>
-          <w:sz w:val="32"/>
-          <w:szCs w:val="32"/>
-        </w:rPr>
-        <w:t>Active_Entity</w:t>
-      </w:r>
-      <w:proofErr w:type="spellEnd"/>
-      <w:r>
-        <w:rPr>
-          <w:rStyle w:val="SubtleEmphasis"/>
-          <w:sz w:val="32"/>
-          <w:szCs w:val="32"/>
-        </w:rPr>
-        <w:t>:</w:t>
-      </w:r>
-    </w:p>
-    <w:p>
-      <w:pPr>
-        <w:rPr>
-          <w:rStyle w:val="SubtleEmphasis"/>
-          <w:sz w:val="32"/>
-          <w:szCs w:val="32"/>
-        </w:rPr>
-      </w:pPr>
-      <w:r>
-        <w:rPr>
-          <w:rStyle w:val="SubtleEmphasis"/>
+          <w:rStyle w:val="Wyrnieniedelikatne"/>
+          <w:sz w:val="32"/>
+          <w:szCs w:val="32"/>
+        </w:rPr>
+      </w:pPr>
+    </w:p>
+    <w:p>
+      <w:pPr>
+        <w:rPr>
+          <w:rStyle w:val="Wyrnieniedelikatne"/>
+          <w:sz w:val="32"/>
+          <w:szCs w:val="32"/>
+        </w:rPr>
+      </w:pPr>
+    </w:p>
+    <w:p>
+      <w:pPr>
+        <w:rPr>
+          <w:rStyle w:val="Wyrnieniedelikatne"/>
+          <w:sz w:val="32"/>
+          <w:szCs w:val="32"/>
+        </w:rPr>
+      </w:pPr>
+    </w:p>
+    <w:p>
+      <w:pPr>
+        <w:rPr>
+          <w:rStyle w:val="Wyrnieniedelikatne"/>
+          <w:sz w:val="32"/>
+          <w:szCs w:val="32"/>
+        </w:rPr>
+      </w:pPr>
+    </w:p>
+    <w:p>
+      <w:pPr>
+        <w:rPr>
+          <w:rStyle w:val="Wyrnieniedelikatne"/>
+          <w:sz w:val="32"/>
+          <w:szCs w:val="32"/>
+        </w:rPr>
+      </w:pPr>
+    </w:p>
+    <w:p>
+      <w:pPr>
+        <w:rPr>
+          <w:rStyle w:val="Wyrnieniedelikatne"/>
+          <w:sz w:val="32"/>
+          <w:szCs w:val="32"/>
+        </w:rPr>
+      </w:pPr>
+      <w:r>
+        <w:rPr>
+          <w:rStyle w:val="Wyrnieniedelikatne"/>
+          <w:sz w:val="32"/>
+          <w:szCs w:val="32"/>
+        </w:rPr>
+        <w:t>Active_Entity:</w:t>
+      </w:r>
+    </w:p>
+    <w:p>
+      <w:pPr>
+        <w:rPr>
+          <w:rStyle w:val="Wyrnieniedelikatne"/>
+          <w:sz w:val="32"/>
+          <w:szCs w:val="32"/>
+        </w:rPr>
+      </w:pPr>
+      <w:r>
+        <w:rPr>
+          <w:rStyle w:val="Wyrnieniedelikatne"/>
           <w:noProof/>
           <w:sz w:val="32"/>
           <w:szCs w:val="32"/>
@@ -1226,122 +1184,112 @@
     <w:p>
       <w:pPr>
         <w:rPr>
-          <w:rStyle w:val="SubtleEmphasis"/>
-          <w:sz w:val="32"/>
-          <w:szCs w:val="32"/>
-        </w:rPr>
-      </w:pPr>
-    </w:p>
-    <w:p>
-      <w:pPr>
-        <w:rPr>
-          <w:rStyle w:val="SubtleEmphasis"/>
-          <w:sz w:val="32"/>
-          <w:szCs w:val="32"/>
-        </w:rPr>
-      </w:pPr>
-    </w:p>
-    <w:p>
-      <w:pPr>
-        <w:rPr>
-          <w:rStyle w:val="SubtleEmphasis"/>
-          <w:sz w:val="32"/>
-          <w:szCs w:val="32"/>
-        </w:rPr>
-      </w:pPr>
-    </w:p>
-    <w:p>
-      <w:pPr>
-        <w:rPr>
-          <w:rStyle w:val="SubtleEmphasis"/>
-          <w:sz w:val="32"/>
-          <w:szCs w:val="32"/>
-        </w:rPr>
-      </w:pPr>
-    </w:p>
-    <w:p>
-      <w:pPr>
-        <w:rPr>
-          <w:rStyle w:val="SubtleEmphasis"/>
-          <w:sz w:val="32"/>
-          <w:szCs w:val="32"/>
-        </w:rPr>
-      </w:pPr>
-    </w:p>
-    <w:p>
-      <w:pPr>
-        <w:rPr>
-          <w:rStyle w:val="SubtleEmphasis"/>
-          <w:sz w:val="32"/>
-          <w:szCs w:val="32"/>
-        </w:rPr>
-      </w:pPr>
-    </w:p>
-    <w:p>
-      <w:pPr>
-        <w:rPr>
-          <w:rStyle w:val="SubtleEmphasis"/>
-          <w:sz w:val="32"/>
-          <w:szCs w:val="32"/>
-        </w:rPr>
-      </w:pPr>
-    </w:p>
-    <w:p>
-      <w:pPr>
-        <w:rPr>
-          <w:rStyle w:val="SubtleEmphasis"/>
-          <w:sz w:val="32"/>
-          <w:szCs w:val="32"/>
-        </w:rPr>
-      </w:pPr>
-    </w:p>
-    <w:p>
-      <w:pPr>
-        <w:rPr>
-          <w:rStyle w:val="SubtleEmphasis"/>
-          <w:sz w:val="32"/>
-          <w:szCs w:val="32"/>
-        </w:rPr>
-      </w:pPr>
-    </w:p>
-    <w:p>
-      <w:pPr>
-        <w:rPr>
-          <w:rStyle w:val="SubtleEmphasis"/>
-          <w:sz w:val="32"/>
-          <w:szCs w:val="32"/>
-        </w:rPr>
-      </w:pPr>
-      <w:proofErr w:type="gramStart"/>
-      <w:r>
-        <w:rPr>
-          <w:rStyle w:val="SubtleEmphasis"/>
-          <w:sz w:val="32"/>
-          <w:szCs w:val="32"/>
-        </w:rPr>
-        <w:t>Debil</w:t>
-      </w:r>
-      <w:proofErr w:type="gramEnd"/>
-      <w:r>
-        <w:rPr>
-          <w:rStyle w:val="SubtleEmphasis"/>
-          <w:sz w:val="32"/>
-          <w:szCs w:val="32"/>
-        </w:rPr>
-        <w:t>:</w:t>
-      </w:r>
-    </w:p>
-    <w:p>
-      <w:pPr>
-        <w:rPr>
-          <w:rStyle w:val="SubtleEmphasis"/>
-          <w:sz w:val="32"/>
-          <w:szCs w:val="32"/>
-        </w:rPr>
-      </w:pPr>
-      <w:r>
-        <w:rPr>
-          <w:rStyle w:val="SubtleEmphasis"/>
+          <w:rStyle w:val="Wyrnieniedelikatne"/>
+          <w:sz w:val="32"/>
+          <w:szCs w:val="32"/>
+        </w:rPr>
+      </w:pPr>
+    </w:p>
+    <w:p>
+      <w:pPr>
+        <w:rPr>
+          <w:rStyle w:val="Wyrnieniedelikatne"/>
+          <w:sz w:val="32"/>
+          <w:szCs w:val="32"/>
+        </w:rPr>
+      </w:pPr>
+    </w:p>
+    <w:p>
+      <w:pPr>
+        <w:rPr>
+          <w:rStyle w:val="Wyrnieniedelikatne"/>
+          <w:sz w:val="32"/>
+          <w:szCs w:val="32"/>
+        </w:rPr>
+      </w:pPr>
+    </w:p>
+    <w:p>
+      <w:pPr>
+        <w:rPr>
+          <w:rStyle w:val="Wyrnieniedelikatne"/>
+          <w:sz w:val="32"/>
+          <w:szCs w:val="32"/>
+        </w:rPr>
+      </w:pPr>
+    </w:p>
+    <w:p>
+      <w:pPr>
+        <w:rPr>
+          <w:rStyle w:val="Wyrnieniedelikatne"/>
+          <w:sz w:val="32"/>
+          <w:szCs w:val="32"/>
+        </w:rPr>
+      </w:pPr>
+    </w:p>
+    <w:p>
+      <w:pPr>
+        <w:rPr>
+          <w:rStyle w:val="Wyrnieniedelikatne"/>
+          <w:sz w:val="32"/>
+          <w:szCs w:val="32"/>
+        </w:rPr>
+      </w:pPr>
+    </w:p>
+    <w:p>
+      <w:pPr>
+        <w:rPr>
+          <w:rStyle w:val="Wyrnieniedelikatne"/>
+          <w:sz w:val="32"/>
+          <w:szCs w:val="32"/>
+        </w:rPr>
+      </w:pPr>
+    </w:p>
+    <w:p>
+      <w:pPr>
+        <w:rPr>
+          <w:rStyle w:val="Wyrnieniedelikatne"/>
+          <w:sz w:val="32"/>
+          <w:szCs w:val="32"/>
+        </w:rPr>
+      </w:pPr>
+    </w:p>
+    <w:p>
+      <w:pPr>
+        <w:rPr>
+          <w:rStyle w:val="Wyrnieniedelikatne"/>
+          <w:sz w:val="32"/>
+          <w:szCs w:val="32"/>
+        </w:rPr>
+      </w:pPr>
+    </w:p>
+    <w:p>
+      <w:pPr>
+        <w:rPr>
+          <w:rStyle w:val="Wyrnieniedelikatne"/>
+          <w:sz w:val="32"/>
+          <w:szCs w:val="32"/>
+        </w:rPr>
+      </w:pPr>
+      <w:r>
+        <w:rPr>
+          <w:rStyle w:val="Wyrnieniedelikatne"/>
+          <w:sz w:val="32"/>
+          <w:szCs w:val="32"/>
+        </w:rPr>
+        <w:t>Debil:</w:t>
+      </w:r>
+    </w:p>
+    <w:p>
+      <w:pPr>
+        <w:rPr>
+          <w:rStyle w:val="Wyrnieniedelikatne"/>
+          <w:sz w:val="32"/>
+          <w:szCs w:val="32"/>
+        </w:rPr>
+      </w:pPr>
+      <w:r>
+        <w:rPr>
+          <w:rStyle w:val="Wyrnieniedelikatne"/>
           <w:noProof/>
           <w:sz w:val="32"/>
           <w:szCs w:val="32"/>
@@ -1399,95 +1347,95 @@
     <w:p>
       <w:pPr>
         <w:rPr>
-          <w:rStyle w:val="SubtleEmphasis"/>
-          <w:sz w:val="32"/>
-          <w:szCs w:val="32"/>
-        </w:rPr>
-      </w:pPr>
-    </w:p>
-    <w:p>
-      <w:pPr>
-        <w:rPr>
-          <w:rStyle w:val="SubtleEmphasis"/>
-          <w:sz w:val="32"/>
-          <w:szCs w:val="32"/>
-        </w:rPr>
-      </w:pPr>
-    </w:p>
-    <w:p>
-      <w:pPr>
-        <w:rPr>
-          <w:rStyle w:val="SubtleEmphasis"/>
-          <w:sz w:val="32"/>
-          <w:szCs w:val="32"/>
-        </w:rPr>
-      </w:pPr>
-    </w:p>
-    <w:p>
-      <w:pPr>
-        <w:rPr>
-          <w:rStyle w:val="SubtleEmphasis"/>
-          <w:sz w:val="32"/>
-          <w:szCs w:val="32"/>
-        </w:rPr>
-      </w:pPr>
-    </w:p>
-    <w:p>
-      <w:pPr>
-        <w:rPr>
-          <w:rStyle w:val="SubtleEmphasis"/>
-          <w:sz w:val="32"/>
-          <w:szCs w:val="32"/>
-        </w:rPr>
-      </w:pPr>
-    </w:p>
-    <w:p>
-      <w:pPr>
-        <w:rPr>
-          <w:rStyle w:val="SubtleEmphasis"/>
-          <w:sz w:val="32"/>
-          <w:szCs w:val="32"/>
-        </w:rPr>
-      </w:pPr>
-    </w:p>
-    <w:p>
-      <w:pPr>
-        <w:rPr>
-          <w:rStyle w:val="SubtleEmphasis"/>
-          <w:sz w:val="32"/>
-          <w:szCs w:val="32"/>
-        </w:rPr>
-      </w:pPr>
-    </w:p>
-    <w:p>
-      <w:pPr>
-        <w:rPr>
-          <w:rStyle w:val="SubtleEmphasis"/>
-          <w:sz w:val="32"/>
-          <w:szCs w:val="32"/>
-        </w:rPr>
-      </w:pPr>
-    </w:p>
-    <w:p>
-      <w:pPr>
-        <w:rPr>
-          <w:rStyle w:val="SubtleEmphasis"/>
-          <w:sz w:val="32"/>
-          <w:szCs w:val="32"/>
-        </w:rPr>
-      </w:pPr>
-    </w:p>
-    <w:p>
-      <w:pPr>
-        <w:rPr>
-          <w:rStyle w:val="SubtleEmphasis"/>
-          <w:sz w:val="32"/>
-          <w:szCs w:val="32"/>
-        </w:rPr>
-      </w:pPr>
-      <w:r>
-        <w:rPr>
-          <w:rStyle w:val="SubtleEmphasis"/>
+          <w:rStyle w:val="Wyrnieniedelikatne"/>
+          <w:sz w:val="32"/>
+          <w:szCs w:val="32"/>
+        </w:rPr>
+      </w:pPr>
+    </w:p>
+    <w:p>
+      <w:pPr>
+        <w:rPr>
+          <w:rStyle w:val="Wyrnieniedelikatne"/>
+          <w:sz w:val="32"/>
+          <w:szCs w:val="32"/>
+        </w:rPr>
+      </w:pPr>
+    </w:p>
+    <w:p>
+      <w:pPr>
+        <w:rPr>
+          <w:rStyle w:val="Wyrnieniedelikatne"/>
+          <w:sz w:val="32"/>
+          <w:szCs w:val="32"/>
+        </w:rPr>
+      </w:pPr>
+    </w:p>
+    <w:p>
+      <w:pPr>
+        <w:rPr>
+          <w:rStyle w:val="Wyrnieniedelikatne"/>
+          <w:sz w:val="32"/>
+          <w:szCs w:val="32"/>
+        </w:rPr>
+      </w:pPr>
+    </w:p>
+    <w:p>
+      <w:pPr>
+        <w:rPr>
+          <w:rStyle w:val="Wyrnieniedelikatne"/>
+          <w:sz w:val="32"/>
+          <w:szCs w:val="32"/>
+        </w:rPr>
+      </w:pPr>
+    </w:p>
+    <w:p>
+      <w:pPr>
+        <w:rPr>
+          <w:rStyle w:val="Wyrnieniedelikatne"/>
+          <w:sz w:val="32"/>
+          <w:szCs w:val="32"/>
+        </w:rPr>
+      </w:pPr>
+    </w:p>
+    <w:p>
+      <w:pPr>
+        <w:rPr>
+          <w:rStyle w:val="Wyrnieniedelikatne"/>
+          <w:sz w:val="32"/>
+          <w:szCs w:val="32"/>
+        </w:rPr>
+      </w:pPr>
+    </w:p>
+    <w:p>
+      <w:pPr>
+        <w:rPr>
+          <w:rStyle w:val="Wyrnieniedelikatne"/>
+          <w:sz w:val="32"/>
+          <w:szCs w:val="32"/>
+        </w:rPr>
+      </w:pPr>
+    </w:p>
+    <w:p>
+      <w:pPr>
+        <w:rPr>
+          <w:rStyle w:val="Wyrnieniedelikatne"/>
+          <w:sz w:val="32"/>
+          <w:szCs w:val="32"/>
+        </w:rPr>
+      </w:pPr>
+    </w:p>
+    <w:p>
+      <w:pPr>
+        <w:rPr>
+          <w:rStyle w:val="Wyrnieniedelikatne"/>
+          <w:sz w:val="32"/>
+          <w:szCs w:val="32"/>
+        </w:rPr>
+      </w:pPr>
+      <w:r>
+        <w:rPr>
+          <w:rStyle w:val="Wyrnieniedelikatne"/>
           <w:sz w:val="32"/>
           <w:szCs w:val="32"/>
         </w:rPr>
@@ -1497,14 +1445,14 @@
     <w:p>
       <w:pPr>
         <w:rPr>
-          <w:rStyle w:val="SubtleEmphasis"/>
-          <w:sz w:val="32"/>
-          <w:szCs w:val="32"/>
-        </w:rPr>
-      </w:pPr>
-      <w:r>
-        <w:rPr>
-          <w:rStyle w:val="SubtleEmphasis"/>
+          <w:rStyle w:val="Wyrnieniedelikatne"/>
+          <w:sz w:val="32"/>
+          <w:szCs w:val="32"/>
+        </w:rPr>
+      </w:pPr>
+      <w:r>
+        <w:rPr>
+          <w:rStyle w:val="Wyrnieniedelikatne"/>
           <w:noProof/>
           <w:sz w:val="32"/>
           <w:szCs w:val="32"/>
@@ -1562,122 +1510,112 @@
     <w:p>
       <w:pPr>
         <w:rPr>
-          <w:rStyle w:val="SubtleEmphasis"/>
-          <w:sz w:val="32"/>
-          <w:szCs w:val="32"/>
-        </w:rPr>
-      </w:pPr>
-    </w:p>
-    <w:p>
-      <w:pPr>
-        <w:rPr>
-          <w:rStyle w:val="SubtleEmphasis"/>
-          <w:sz w:val="32"/>
-          <w:szCs w:val="32"/>
-        </w:rPr>
-      </w:pPr>
-    </w:p>
-    <w:p>
-      <w:pPr>
-        <w:rPr>
-          <w:rStyle w:val="SubtleEmphasis"/>
-          <w:sz w:val="32"/>
-          <w:szCs w:val="32"/>
-        </w:rPr>
-      </w:pPr>
-    </w:p>
-    <w:p>
-      <w:pPr>
-        <w:rPr>
-          <w:rStyle w:val="SubtleEmphasis"/>
-          <w:sz w:val="32"/>
-          <w:szCs w:val="32"/>
-        </w:rPr>
-      </w:pPr>
-    </w:p>
-    <w:p>
-      <w:pPr>
-        <w:rPr>
-          <w:rStyle w:val="SubtleEmphasis"/>
-          <w:sz w:val="32"/>
-          <w:szCs w:val="32"/>
-        </w:rPr>
-      </w:pPr>
-    </w:p>
-    <w:p>
-      <w:pPr>
-        <w:rPr>
-          <w:rStyle w:val="SubtleEmphasis"/>
-          <w:sz w:val="32"/>
-          <w:szCs w:val="32"/>
-        </w:rPr>
-      </w:pPr>
-    </w:p>
-    <w:p>
-      <w:pPr>
-        <w:rPr>
-          <w:rStyle w:val="SubtleEmphasis"/>
-          <w:sz w:val="32"/>
-          <w:szCs w:val="32"/>
-        </w:rPr>
-      </w:pPr>
-    </w:p>
-    <w:p>
-      <w:pPr>
-        <w:rPr>
-          <w:rStyle w:val="SubtleEmphasis"/>
-          <w:sz w:val="32"/>
-          <w:szCs w:val="32"/>
-        </w:rPr>
-      </w:pPr>
-    </w:p>
-    <w:p>
-      <w:pPr>
-        <w:rPr>
-          <w:rStyle w:val="SubtleEmphasis"/>
-          <w:sz w:val="32"/>
-          <w:szCs w:val="32"/>
-        </w:rPr>
-      </w:pPr>
-    </w:p>
-    <w:p>
-      <w:pPr>
-        <w:rPr>
-          <w:rStyle w:val="SubtleEmphasis"/>
-          <w:sz w:val="32"/>
-          <w:szCs w:val="32"/>
-        </w:rPr>
-      </w:pPr>
-      <w:proofErr w:type="spellStart"/>
-      <w:r>
-        <w:rPr>
-          <w:rStyle w:val="SubtleEmphasis"/>
-          <w:sz w:val="32"/>
-          <w:szCs w:val="32"/>
-        </w:rPr>
-        <w:t>Licbus</w:t>
-      </w:r>
-      <w:proofErr w:type="spellEnd"/>
-      <w:r>
-        <w:rPr>
-          <w:rStyle w:val="SubtleEmphasis"/>
-          <w:sz w:val="32"/>
-          <w:szCs w:val="32"/>
-        </w:rPr>
-        <w:t>:</w:t>
-      </w:r>
-    </w:p>
-    <w:p>
-      <w:pPr>
-        <w:rPr>
-          <w:rStyle w:val="SubtleEmphasis"/>
-          <w:sz w:val="32"/>
-          <w:szCs w:val="32"/>
-        </w:rPr>
-      </w:pPr>
-      <w:r>
-        <w:rPr>
-          <w:rStyle w:val="SubtleEmphasis"/>
+          <w:rStyle w:val="Wyrnieniedelikatne"/>
+          <w:sz w:val="32"/>
+          <w:szCs w:val="32"/>
+        </w:rPr>
+      </w:pPr>
+    </w:p>
+    <w:p>
+      <w:pPr>
+        <w:rPr>
+          <w:rStyle w:val="Wyrnieniedelikatne"/>
+          <w:sz w:val="32"/>
+          <w:szCs w:val="32"/>
+        </w:rPr>
+      </w:pPr>
+    </w:p>
+    <w:p>
+      <w:pPr>
+        <w:rPr>
+          <w:rStyle w:val="Wyrnieniedelikatne"/>
+          <w:sz w:val="32"/>
+          <w:szCs w:val="32"/>
+        </w:rPr>
+      </w:pPr>
+    </w:p>
+    <w:p>
+      <w:pPr>
+        <w:rPr>
+          <w:rStyle w:val="Wyrnieniedelikatne"/>
+          <w:sz w:val="32"/>
+          <w:szCs w:val="32"/>
+        </w:rPr>
+      </w:pPr>
+    </w:p>
+    <w:p>
+      <w:pPr>
+        <w:rPr>
+          <w:rStyle w:val="Wyrnieniedelikatne"/>
+          <w:sz w:val="32"/>
+          <w:szCs w:val="32"/>
+        </w:rPr>
+      </w:pPr>
+    </w:p>
+    <w:p>
+      <w:pPr>
+        <w:rPr>
+          <w:rStyle w:val="Wyrnieniedelikatne"/>
+          <w:sz w:val="32"/>
+          <w:szCs w:val="32"/>
+        </w:rPr>
+      </w:pPr>
+    </w:p>
+    <w:p>
+      <w:pPr>
+        <w:rPr>
+          <w:rStyle w:val="Wyrnieniedelikatne"/>
+          <w:sz w:val="32"/>
+          <w:szCs w:val="32"/>
+        </w:rPr>
+      </w:pPr>
+    </w:p>
+    <w:p>
+      <w:pPr>
+        <w:rPr>
+          <w:rStyle w:val="Wyrnieniedelikatne"/>
+          <w:sz w:val="32"/>
+          <w:szCs w:val="32"/>
+        </w:rPr>
+      </w:pPr>
+    </w:p>
+    <w:p>
+      <w:pPr>
+        <w:rPr>
+          <w:rStyle w:val="Wyrnieniedelikatne"/>
+          <w:sz w:val="32"/>
+          <w:szCs w:val="32"/>
+        </w:rPr>
+      </w:pPr>
+    </w:p>
+    <w:p>
+      <w:pPr>
+        <w:rPr>
+          <w:rStyle w:val="Wyrnieniedelikatne"/>
+          <w:sz w:val="32"/>
+          <w:szCs w:val="32"/>
+        </w:rPr>
+      </w:pPr>
+      <w:r>
+        <w:rPr>
+          <w:rStyle w:val="Wyrnieniedelikatne"/>
+          <w:sz w:val="32"/>
+          <w:szCs w:val="32"/>
+        </w:rPr>
+        <w:t>Licbus:</w:t>
+      </w:r>
+    </w:p>
+    <w:p>
+      <w:pPr>
+        <w:rPr>
+          <w:rStyle w:val="Wyrnieniedelikatne"/>
+          <w:sz w:val="32"/>
+          <w:szCs w:val="32"/>
+        </w:rPr>
+      </w:pPr>
+      <w:r>
+        <w:rPr>
+          <w:rStyle w:val="Wyrnieniedelikatne"/>
           <w:noProof/>
           <w:sz w:val="32"/>
           <w:szCs w:val="32"/>
@@ -1735,104 +1673,94 @@
     <w:p>
       <w:pPr>
         <w:rPr>
-          <w:rStyle w:val="SubtleEmphasis"/>
-          <w:sz w:val="32"/>
-          <w:szCs w:val="32"/>
-        </w:rPr>
-      </w:pPr>
-    </w:p>
-    <w:p>
-      <w:pPr>
-        <w:rPr>
-          <w:rStyle w:val="SubtleEmphasis"/>
-          <w:sz w:val="32"/>
-          <w:szCs w:val="32"/>
-        </w:rPr>
-      </w:pPr>
-    </w:p>
-    <w:p>
-      <w:pPr>
-        <w:rPr>
-          <w:rStyle w:val="SubtleEmphasis"/>
-          <w:sz w:val="32"/>
-          <w:szCs w:val="32"/>
-        </w:rPr>
-      </w:pPr>
-    </w:p>
-    <w:p>
-      <w:pPr>
-        <w:rPr>
-          <w:rStyle w:val="SubtleEmphasis"/>
-          <w:sz w:val="32"/>
-          <w:szCs w:val="32"/>
-        </w:rPr>
-      </w:pPr>
-    </w:p>
-    <w:p>
-      <w:pPr>
-        <w:rPr>
-          <w:rStyle w:val="SubtleEmphasis"/>
-          <w:sz w:val="32"/>
-          <w:szCs w:val="32"/>
-        </w:rPr>
-      </w:pPr>
-    </w:p>
-    <w:p>
-      <w:pPr>
-        <w:rPr>
-          <w:rStyle w:val="SubtleEmphasis"/>
-          <w:sz w:val="32"/>
-          <w:szCs w:val="32"/>
-        </w:rPr>
-      </w:pPr>
-    </w:p>
-    <w:p>
-      <w:pPr>
-        <w:rPr>
-          <w:rStyle w:val="SubtleEmphasis"/>
-          <w:sz w:val="32"/>
-          <w:szCs w:val="32"/>
-        </w:rPr>
-      </w:pPr>
-    </w:p>
-    <w:p>
-      <w:pPr>
-        <w:rPr>
-          <w:rStyle w:val="SubtleEmphasis"/>
-          <w:sz w:val="32"/>
-          <w:szCs w:val="32"/>
-        </w:rPr>
-      </w:pPr>
-      <w:proofErr w:type="spellStart"/>
-      <w:r>
-        <w:rPr>
-          <w:rStyle w:val="SubtleEmphasis"/>
-          <w:sz w:val="32"/>
-          <w:szCs w:val="32"/>
-        </w:rPr>
-        <w:t>Patus</w:t>
-      </w:r>
-      <w:proofErr w:type="spellEnd"/>
-      <w:r>
-        <w:rPr>
-          <w:rStyle w:val="SubtleEmphasis"/>
-          <w:sz w:val="32"/>
-          <w:szCs w:val="32"/>
-        </w:rPr>
-        <w:t>:</w:t>
-      </w:r>
-    </w:p>
-    <w:p>
-      <w:pPr>
-        <w:rPr>
-          <w:rStyle w:val="SubtleEmphasis"/>
-          <w:sz w:val="32"/>
-          <w:szCs w:val="32"/>
-        </w:rPr>
-      </w:pPr>
-      <w:r>
-        <w:rPr>
-          <w:rStyle w:val="SubtleEmphasis"/>
+          <w:rStyle w:val="Wyrnieniedelikatne"/>
+          <w:sz w:val="32"/>
+          <w:szCs w:val="32"/>
+        </w:rPr>
+      </w:pPr>
+    </w:p>
+    <w:p>
+      <w:pPr>
+        <w:rPr>
+          <w:rStyle w:val="Wyrnieniedelikatne"/>
+          <w:sz w:val="32"/>
+          <w:szCs w:val="32"/>
+        </w:rPr>
+      </w:pPr>
+    </w:p>
+    <w:p>
+      <w:pPr>
+        <w:rPr>
+          <w:rStyle w:val="Wyrnieniedelikatne"/>
+          <w:sz w:val="32"/>
+          <w:szCs w:val="32"/>
+        </w:rPr>
+      </w:pPr>
+    </w:p>
+    <w:p>
+      <w:pPr>
+        <w:rPr>
+          <w:rStyle w:val="Wyrnieniedelikatne"/>
+          <w:sz w:val="32"/>
+          <w:szCs w:val="32"/>
+        </w:rPr>
+      </w:pPr>
+    </w:p>
+    <w:p>
+      <w:pPr>
+        <w:rPr>
+          <w:rStyle w:val="Wyrnieniedelikatne"/>
+          <w:sz w:val="32"/>
+          <w:szCs w:val="32"/>
+        </w:rPr>
+      </w:pPr>
+    </w:p>
+    <w:p>
+      <w:pPr>
+        <w:rPr>
+          <w:rStyle w:val="Wyrnieniedelikatne"/>
+          <w:sz w:val="32"/>
+          <w:szCs w:val="32"/>
+        </w:rPr>
+      </w:pPr>
+    </w:p>
+    <w:p>
+      <w:pPr>
+        <w:rPr>
+          <w:rStyle w:val="Wyrnieniedelikatne"/>
+          <w:sz w:val="32"/>
+          <w:szCs w:val="32"/>
+        </w:rPr>
+      </w:pPr>
+    </w:p>
+    <w:p>
+      <w:pPr>
+        <w:rPr>
+          <w:rStyle w:val="Wyrnieniedelikatne"/>
+          <w:sz w:val="32"/>
+          <w:szCs w:val="32"/>
+        </w:rPr>
+      </w:pPr>
+      <w:r>
+        <w:rPr>
+          <w:rStyle w:val="Wyrnieniedelikatne"/>
+          <w:sz w:val="32"/>
+          <w:szCs w:val="32"/>
+        </w:rPr>
+        <w:t>Patus:</w:t>
+      </w:r>
+    </w:p>
+    <w:p>
+      <w:pPr>
+        <w:rPr>
+          <w:rStyle w:val="Wyrnieniedelikatne"/>
+          <w:sz w:val="32"/>
+          <w:szCs w:val="32"/>
+        </w:rPr>
+      </w:pPr>
+      <w:r>
+        <w:rPr>
+          <w:rStyle w:val="Wyrnieniedelikatne"/>
           <w:noProof/>
           <w:sz w:val="32"/>
           <w:szCs w:val="32"/>
@@ -1890,104 +1818,94 @@
     <w:p>
       <w:pPr>
         <w:rPr>
-          <w:rStyle w:val="SubtleEmphasis"/>
-          <w:sz w:val="32"/>
-          <w:szCs w:val="32"/>
-        </w:rPr>
-      </w:pPr>
-    </w:p>
-    <w:p>
-      <w:pPr>
-        <w:rPr>
-          <w:rStyle w:val="SubtleEmphasis"/>
-          <w:sz w:val="32"/>
-          <w:szCs w:val="32"/>
-        </w:rPr>
-      </w:pPr>
-    </w:p>
-    <w:p>
-      <w:pPr>
-        <w:rPr>
-          <w:rStyle w:val="SubtleEmphasis"/>
-          <w:sz w:val="32"/>
-          <w:szCs w:val="32"/>
-        </w:rPr>
-      </w:pPr>
-    </w:p>
-    <w:p>
-      <w:pPr>
-        <w:rPr>
-          <w:rStyle w:val="SubtleEmphasis"/>
-          <w:sz w:val="32"/>
-          <w:szCs w:val="32"/>
-        </w:rPr>
-      </w:pPr>
-    </w:p>
-    <w:p>
-      <w:pPr>
-        <w:rPr>
-          <w:rStyle w:val="SubtleEmphasis"/>
-          <w:sz w:val="32"/>
-          <w:szCs w:val="32"/>
-        </w:rPr>
-      </w:pPr>
-    </w:p>
-    <w:p>
-      <w:pPr>
-        <w:rPr>
-          <w:rStyle w:val="SubtleEmphasis"/>
-          <w:sz w:val="32"/>
-          <w:szCs w:val="32"/>
-        </w:rPr>
-      </w:pPr>
-    </w:p>
-    <w:p>
-      <w:pPr>
-        <w:rPr>
-          <w:rStyle w:val="SubtleEmphasis"/>
-          <w:sz w:val="32"/>
-          <w:szCs w:val="32"/>
-        </w:rPr>
-      </w:pPr>
-    </w:p>
-    <w:p>
-      <w:pPr>
-        <w:rPr>
-          <w:rStyle w:val="SubtleEmphasis"/>
-          <w:sz w:val="32"/>
-          <w:szCs w:val="32"/>
-        </w:rPr>
-      </w:pPr>
-      <w:proofErr w:type="spellStart"/>
-      <w:r>
-        <w:rPr>
-          <w:rStyle w:val="SubtleEmphasis"/>
-          <w:sz w:val="32"/>
-          <w:szCs w:val="32"/>
-        </w:rPr>
-        <w:t>Podbus</w:t>
-      </w:r>
-      <w:proofErr w:type="spellEnd"/>
-      <w:r>
-        <w:rPr>
-          <w:rStyle w:val="SubtleEmphasis"/>
-          <w:sz w:val="32"/>
-          <w:szCs w:val="32"/>
-        </w:rPr>
-        <w:t>:</w:t>
-      </w:r>
-    </w:p>
-    <w:p>
-      <w:pPr>
-        <w:rPr>
-          <w:rStyle w:val="SubtleEmphasis"/>
-          <w:sz w:val="32"/>
-          <w:szCs w:val="32"/>
-        </w:rPr>
-      </w:pPr>
-      <w:r>
-        <w:rPr>
-          <w:rStyle w:val="SubtleEmphasis"/>
+          <w:rStyle w:val="Wyrnieniedelikatne"/>
+          <w:sz w:val="32"/>
+          <w:szCs w:val="32"/>
+        </w:rPr>
+      </w:pPr>
+    </w:p>
+    <w:p>
+      <w:pPr>
+        <w:rPr>
+          <w:rStyle w:val="Wyrnieniedelikatne"/>
+          <w:sz w:val="32"/>
+          <w:szCs w:val="32"/>
+        </w:rPr>
+      </w:pPr>
+    </w:p>
+    <w:p>
+      <w:pPr>
+        <w:rPr>
+          <w:rStyle w:val="Wyrnieniedelikatne"/>
+          <w:sz w:val="32"/>
+          <w:szCs w:val="32"/>
+        </w:rPr>
+      </w:pPr>
+    </w:p>
+    <w:p>
+      <w:pPr>
+        <w:rPr>
+          <w:rStyle w:val="Wyrnieniedelikatne"/>
+          <w:sz w:val="32"/>
+          <w:szCs w:val="32"/>
+        </w:rPr>
+      </w:pPr>
+    </w:p>
+    <w:p>
+      <w:pPr>
+        <w:rPr>
+          <w:rStyle w:val="Wyrnieniedelikatne"/>
+          <w:sz w:val="32"/>
+          <w:szCs w:val="32"/>
+        </w:rPr>
+      </w:pPr>
+    </w:p>
+    <w:p>
+      <w:pPr>
+        <w:rPr>
+          <w:rStyle w:val="Wyrnieniedelikatne"/>
+          <w:sz w:val="32"/>
+          <w:szCs w:val="32"/>
+        </w:rPr>
+      </w:pPr>
+    </w:p>
+    <w:p>
+      <w:pPr>
+        <w:rPr>
+          <w:rStyle w:val="Wyrnieniedelikatne"/>
+          <w:sz w:val="32"/>
+          <w:szCs w:val="32"/>
+        </w:rPr>
+      </w:pPr>
+    </w:p>
+    <w:p>
+      <w:pPr>
+        <w:rPr>
+          <w:rStyle w:val="Wyrnieniedelikatne"/>
+          <w:sz w:val="32"/>
+          <w:szCs w:val="32"/>
+        </w:rPr>
+      </w:pPr>
+      <w:r>
+        <w:rPr>
+          <w:rStyle w:val="Wyrnieniedelikatne"/>
+          <w:sz w:val="32"/>
+          <w:szCs w:val="32"/>
+        </w:rPr>
+        <w:t>Podbus:</w:t>
+      </w:r>
+    </w:p>
+    <w:p>
+      <w:pPr>
+        <w:rPr>
+          <w:rStyle w:val="Wyrnieniedelikatne"/>
+          <w:sz w:val="32"/>
+          <w:szCs w:val="32"/>
+        </w:rPr>
+      </w:pPr>
+      <w:r>
+        <w:rPr>
+          <w:rStyle w:val="Wyrnieniedelikatne"/>
           <w:noProof/>
           <w:sz w:val="32"/>
           <w:szCs w:val="32"/>
@@ -2045,77 +1963,77 @@
     <w:p>
       <w:pPr>
         <w:rPr>
-          <w:rStyle w:val="SubtleEmphasis"/>
-          <w:sz w:val="32"/>
-          <w:szCs w:val="32"/>
-        </w:rPr>
-      </w:pPr>
-    </w:p>
-    <w:p>
-      <w:pPr>
-        <w:rPr>
-          <w:rStyle w:val="SubtleEmphasis"/>
-          <w:sz w:val="32"/>
-          <w:szCs w:val="32"/>
-        </w:rPr>
-      </w:pPr>
-    </w:p>
-    <w:p>
-      <w:pPr>
-        <w:rPr>
-          <w:rStyle w:val="SubtleEmphasis"/>
-          <w:sz w:val="32"/>
-          <w:szCs w:val="32"/>
-        </w:rPr>
-      </w:pPr>
-    </w:p>
-    <w:p>
-      <w:pPr>
-        <w:rPr>
-          <w:rStyle w:val="SubtleEmphasis"/>
-          <w:sz w:val="32"/>
-          <w:szCs w:val="32"/>
-        </w:rPr>
-      </w:pPr>
-    </w:p>
-    <w:p>
-      <w:pPr>
-        <w:rPr>
-          <w:rStyle w:val="SubtleEmphasis"/>
-          <w:sz w:val="32"/>
-          <w:szCs w:val="32"/>
-        </w:rPr>
-      </w:pPr>
-    </w:p>
-    <w:p>
-      <w:pPr>
-        <w:rPr>
-          <w:rStyle w:val="SubtleEmphasis"/>
-          <w:sz w:val="32"/>
-          <w:szCs w:val="32"/>
-        </w:rPr>
-      </w:pPr>
-    </w:p>
-    <w:p>
-      <w:pPr>
-        <w:rPr>
-          <w:rStyle w:val="SubtleEmphasis"/>
-          <w:sz w:val="32"/>
-          <w:szCs w:val="32"/>
-        </w:rPr>
-      </w:pPr>
-    </w:p>
-    <w:p>
-      <w:pPr>
-        <w:rPr>
-          <w:rStyle w:val="SubtleEmphasis"/>
-          <w:sz w:val="32"/>
-          <w:szCs w:val="32"/>
-        </w:rPr>
-      </w:pPr>
-      <w:r>
-        <w:rPr>
-          <w:rStyle w:val="SubtleEmphasis"/>
+          <w:rStyle w:val="Wyrnieniedelikatne"/>
+          <w:sz w:val="32"/>
+          <w:szCs w:val="32"/>
+        </w:rPr>
+      </w:pPr>
+    </w:p>
+    <w:p>
+      <w:pPr>
+        <w:rPr>
+          <w:rStyle w:val="Wyrnieniedelikatne"/>
+          <w:sz w:val="32"/>
+          <w:szCs w:val="32"/>
+        </w:rPr>
+      </w:pPr>
+    </w:p>
+    <w:p>
+      <w:pPr>
+        <w:rPr>
+          <w:rStyle w:val="Wyrnieniedelikatne"/>
+          <w:sz w:val="32"/>
+          <w:szCs w:val="32"/>
+        </w:rPr>
+      </w:pPr>
+    </w:p>
+    <w:p>
+      <w:pPr>
+        <w:rPr>
+          <w:rStyle w:val="Wyrnieniedelikatne"/>
+          <w:sz w:val="32"/>
+          <w:szCs w:val="32"/>
+        </w:rPr>
+      </w:pPr>
+    </w:p>
+    <w:p>
+      <w:pPr>
+        <w:rPr>
+          <w:rStyle w:val="Wyrnieniedelikatne"/>
+          <w:sz w:val="32"/>
+          <w:szCs w:val="32"/>
+        </w:rPr>
+      </w:pPr>
+    </w:p>
+    <w:p>
+      <w:pPr>
+        <w:rPr>
+          <w:rStyle w:val="Wyrnieniedelikatne"/>
+          <w:sz w:val="32"/>
+          <w:szCs w:val="32"/>
+        </w:rPr>
+      </w:pPr>
+    </w:p>
+    <w:p>
+      <w:pPr>
+        <w:rPr>
+          <w:rStyle w:val="Wyrnieniedelikatne"/>
+          <w:sz w:val="32"/>
+          <w:szCs w:val="32"/>
+        </w:rPr>
+      </w:pPr>
+    </w:p>
+    <w:p>
+      <w:pPr>
+        <w:rPr>
+          <w:rStyle w:val="Wyrnieniedelikatne"/>
+          <w:sz w:val="32"/>
+          <w:szCs w:val="32"/>
+        </w:rPr>
+      </w:pPr>
+      <w:r>
+        <w:rPr>
+          <w:rStyle w:val="Wyrnieniedelikatne"/>
           <w:sz w:val="32"/>
           <w:szCs w:val="32"/>
         </w:rPr>
@@ -2125,14 +2043,14 @@
     <w:p>
       <w:pPr>
         <w:rPr>
-          <w:rStyle w:val="SubtleEmphasis"/>
-          <w:sz w:val="32"/>
-          <w:szCs w:val="32"/>
-        </w:rPr>
-      </w:pPr>
-      <w:r>
-        <w:rPr>
-          <w:rStyle w:val="SubtleEmphasis"/>
+          <w:rStyle w:val="Wyrnieniedelikatne"/>
+          <w:sz w:val="32"/>
+          <w:szCs w:val="32"/>
+        </w:rPr>
+      </w:pPr>
+      <w:r>
+        <w:rPr>
+          <w:rStyle w:val="Wyrnieniedelikatne"/>
           <w:noProof/>
           <w:sz w:val="32"/>
           <w:szCs w:val="32"/>
@@ -2190,69 +2108,59 @@
     <w:p>
       <w:pPr>
         <w:rPr>
-          <w:rStyle w:val="SubtleEmphasis"/>
-          <w:sz w:val="32"/>
-          <w:szCs w:val="32"/>
-        </w:rPr>
-      </w:pPr>
-    </w:p>
-    <w:p>
-      <w:pPr>
-        <w:rPr>
-          <w:rStyle w:val="SubtleEmphasis"/>
-          <w:sz w:val="32"/>
-          <w:szCs w:val="32"/>
-        </w:rPr>
-      </w:pPr>
-    </w:p>
-    <w:p>
-      <w:pPr>
-        <w:rPr>
-          <w:rStyle w:val="SubtleEmphasis"/>
-          <w:sz w:val="32"/>
-          <w:szCs w:val="32"/>
-        </w:rPr>
-      </w:pPr>
-    </w:p>
-    <w:p>
-      <w:pPr>
-        <w:rPr>
-          <w:rStyle w:val="SubtleEmphasis"/>
-          <w:sz w:val="32"/>
-          <w:szCs w:val="32"/>
-        </w:rPr>
-      </w:pPr>
-      <w:proofErr w:type="spellStart"/>
-      <w:r>
-        <w:rPr>
-          <w:rStyle w:val="SubtleEmphasis"/>
+          <w:rStyle w:val="Wyrnieniedelikatne"/>
+          <w:sz w:val="32"/>
+          <w:szCs w:val="32"/>
+        </w:rPr>
+      </w:pPr>
+    </w:p>
+    <w:p>
+      <w:pPr>
+        <w:rPr>
+          <w:rStyle w:val="Wyrnieniedelikatne"/>
+          <w:sz w:val="32"/>
+          <w:szCs w:val="32"/>
+        </w:rPr>
+      </w:pPr>
+    </w:p>
+    <w:p>
+      <w:pPr>
+        <w:rPr>
+          <w:rStyle w:val="Wyrnieniedelikatne"/>
+          <w:sz w:val="32"/>
+          <w:szCs w:val="32"/>
+        </w:rPr>
+      </w:pPr>
+    </w:p>
+    <w:p>
+      <w:pPr>
+        <w:rPr>
+          <w:rStyle w:val="Wyrnieniedelikatne"/>
+          <w:sz w:val="32"/>
+          <w:szCs w:val="32"/>
+        </w:rPr>
+      </w:pPr>
+      <w:r>
+        <w:rPr>
+          <w:rStyle w:val="Wyrnieniedelikatne"/>
           <w:sz w:val="32"/>
           <w:szCs w:val="32"/>
         </w:rPr>
         <w:lastRenderedPageBreak/>
-        <w:t>Static_Entity</w:t>
-      </w:r>
-      <w:proofErr w:type="spellEnd"/>
-      <w:r>
-        <w:rPr>
-          <w:rStyle w:val="SubtleEmphasis"/>
-          <w:sz w:val="32"/>
-          <w:szCs w:val="32"/>
-        </w:rPr>
-        <w:t>:</w:t>
-      </w:r>
-    </w:p>
-    <w:p>
-      <w:pPr>
-        <w:rPr>
-          <w:rStyle w:val="SubtleEmphasis"/>
-          <w:sz w:val="32"/>
-          <w:szCs w:val="32"/>
-        </w:rPr>
-      </w:pPr>
-      <w:r>
-        <w:rPr>
-          <w:rStyle w:val="SubtleEmphasis"/>
+        <w:t>Static_Entity:</w:t>
+      </w:r>
+    </w:p>
+    <w:p>
+      <w:pPr>
+        <w:rPr>
+          <w:rStyle w:val="Wyrnieniedelikatne"/>
+          <w:sz w:val="32"/>
+          <w:szCs w:val="32"/>
+        </w:rPr>
+      </w:pPr>
+      <w:r>
+        <w:rPr>
+          <w:rStyle w:val="Wyrnieniedelikatne"/>
           <w:noProof/>
           <w:sz w:val="32"/>
           <w:szCs w:val="32"/>
@@ -2310,14 +2218,14 @@
     <w:p>
       <w:pPr>
         <w:rPr>
-          <w:rStyle w:val="SubtleEmphasis"/>
-          <w:sz w:val="32"/>
-          <w:szCs w:val="32"/>
-        </w:rPr>
-      </w:pPr>
-      <w:r>
-        <w:rPr>
-          <w:rStyle w:val="SubtleEmphasis"/>
+          <w:rStyle w:val="Wyrnieniedelikatne"/>
+          <w:sz w:val="32"/>
+          <w:szCs w:val="32"/>
+        </w:rPr>
+      </w:pPr>
+      <w:r>
+        <w:rPr>
+          <w:rStyle w:val="Wyrnieniedelikatne"/>
           <w:sz w:val="32"/>
           <w:szCs w:val="32"/>
         </w:rPr>
@@ -2328,14 +2236,14 @@
       <w:pPr>
         <w:jc w:val="center"/>
         <w:rPr>
-          <w:rStyle w:val="SubtleEmphasis"/>
-          <w:sz w:val="32"/>
-          <w:szCs w:val="32"/>
-        </w:rPr>
-      </w:pPr>
-      <w:r>
-        <w:rPr>
-          <w:rStyle w:val="SubtleEmphasis"/>
+          <w:rStyle w:val="Wyrnieniedelikatne"/>
+          <w:sz w:val="32"/>
+          <w:szCs w:val="32"/>
+        </w:rPr>
+      </w:pPr>
+      <w:r>
+        <w:rPr>
+          <w:rStyle w:val="Wyrnieniedelikatne"/>
           <w:noProof/>
           <w:sz w:val="32"/>
           <w:szCs w:val="32"/>
@@ -2393,50 +2301,50 @@
     <w:p>
       <w:pPr>
         <w:rPr>
-          <w:rStyle w:val="SubtleEmphasis"/>
-          <w:sz w:val="32"/>
-          <w:szCs w:val="32"/>
-        </w:rPr>
-      </w:pPr>
-    </w:p>
-    <w:p>
-      <w:pPr>
-        <w:rPr>
-          <w:rStyle w:val="SubtleEmphasis"/>
-          <w:sz w:val="32"/>
-          <w:szCs w:val="32"/>
-        </w:rPr>
-      </w:pPr>
-    </w:p>
-    <w:p>
-      <w:pPr>
-        <w:rPr>
-          <w:rStyle w:val="SubtleEmphasis"/>
-          <w:sz w:val="32"/>
-          <w:szCs w:val="32"/>
-        </w:rPr>
-      </w:pPr>
-    </w:p>
-    <w:p>
-      <w:pPr>
-        <w:rPr>
-          <w:rStyle w:val="SubtleEmphasis"/>
-          <w:sz w:val="32"/>
-          <w:szCs w:val="32"/>
-        </w:rPr>
-      </w:pPr>
-    </w:p>
-    <w:p>
-      <w:pPr>
-        <w:rPr>
-          <w:rStyle w:val="SubtleEmphasis"/>
-          <w:sz w:val="32"/>
-          <w:szCs w:val="32"/>
-        </w:rPr>
-      </w:pPr>
-      <w:r>
-        <w:rPr>
-          <w:rStyle w:val="SubtleEmphasis"/>
+          <w:rStyle w:val="Wyrnieniedelikatne"/>
+          <w:sz w:val="32"/>
+          <w:szCs w:val="32"/>
+        </w:rPr>
+      </w:pPr>
+    </w:p>
+    <w:p>
+      <w:pPr>
+        <w:rPr>
+          <w:rStyle w:val="Wyrnieniedelikatne"/>
+          <w:sz w:val="32"/>
+          <w:szCs w:val="32"/>
+        </w:rPr>
+      </w:pPr>
+    </w:p>
+    <w:p>
+      <w:pPr>
+        <w:rPr>
+          <w:rStyle w:val="Wyrnieniedelikatne"/>
+          <w:sz w:val="32"/>
+          <w:szCs w:val="32"/>
+        </w:rPr>
+      </w:pPr>
+    </w:p>
+    <w:p>
+      <w:pPr>
+        <w:rPr>
+          <w:rStyle w:val="Wyrnieniedelikatne"/>
+          <w:sz w:val="32"/>
+          <w:szCs w:val="32"/>
+        </w:rPr>
+      </w:pPr>
+    </w:p>
+    <w:p>
+      <w:pPr>
+        <w:rPr>
+          <w:rStyle w:val="Wyrnieniedelikatne"/>
+          <w:sz w:val="32"/>
+          <w:szCs w:val="32"/>
+        </w:rPr>
+      </w:pPr>
+      <w:r>
+        <w:rPr>
+          <w:rStyle w:val="Wyrnieniedelikatne"/>
           <w:sz w:val="32"/>
           <w:szCs w:val="32"/>
         </w:rPr>
@@ -2446,14 +2354,14 @@
     <w:p>
       <w:pPr>
         <w:rPr>
-          <w:rStyle w:val="SubtleEmphasis"/>
-          <w:sz w:val="32"/>
-          <w:szCs w:val="32"/>
-        </w:rPr>
-      </w:pPr>
-      <w:r>
-        <w:rPr>
-          <w:rStyle w:val="SubtleEmphasis"/>
+          <w:rStyle w:val="Wyrnieniedelikatne"/>
+          <w:sz w:val="32"/>
+          <w:szCs w:val="32"/>
+        </w:rPr>
+      </w:pPr>
+      <w:r>
+        <w:rPr>
+          <w:rStyle w:val="Wyrnieniedelikatne"/>
           <w:noProof/>
           <w:sz w:val="32"/>
           <w:szCs w:val="32"/>
@@ -2511,131 +2419,121 @@
     <w:p>
       <w:pPr>
         <w:rPr>
-          <w:rStyle w:val="SubtleEmphasis"/>
-          <w:sz w:val="32"/>
-          <w:szCs w:val="32"/>
-        </w:rPr>
-      </w:pPr>
-    </w:p>
-    <w:p>
-      <w:pPr>
-        <w:rPr>
-          <w:rStyle w:val="SubtleEmphasis"/>
-          <w:sz w:val="32"/>
-          <w:szCs w:val="32"/>
-        </w:rPr>
-      </w:pPr>
-    </w:p>
-    <w:p>
-      <w:pPr>
-        <w:rPr>
-          <w:rStyle w:val="SubtleEmphasis"/>
-          <w:sz w:val="32"/>
-          <w:szCs w:val="32"/>
-        </w:rPr>
-      </w:pPr>
-    </w:p>
-    <w:p>
-      <w:pPr>
-        <w:rPr>
-          <w:rStyle w:val="SubtleEmphasis"/>
-          <w:sz w:val="32"/>
-          <w:szCs w:val="32"/>
-        </w:rPr>
-      </w:pPr>
-    </w:p>
-    <w:p>
-      <w:pPr>
-        <w:rPr>
-          <w:rStyle w:val="SubtleEmphasis"/>
-          <w:sz w:val="32"/>
-          <w:szCs w:val="32"/>
-        </w:rPr>
-      </w:pPr>
-    </w:p>
-    <w:p>
-      <w:pPr>
-        <w:rPr>
-          <w:rStyle w:val="SubtleEmphasis"/>
-          <w:sz w:val="32"/>
-          <w:szCs w:val="32"/>
-        </w:rPr>
-      </w:pPr>
-    </w:p>
-    <w:p>
-      <w:pPr>
-        <w:rPr>
-          <w:rStyle w:val="SubtleEmphasis"/>
-          <w:sz w:val="32"/>
-          <w:szCs w:val="32"/>
-        </w:rPr>
-      </w:pPr>
-    </w:p>
-    <w:p>
-      <w:pPr>
-        <w:rPr>
-          <w:rStyle w:val="SubtleEmphasis"/>
-          <w:sz w:val="32"/>
-          <w:szCs w:val="32"/>
-        </w:rPr>
-      </w:pPr>
-    </w:p>
-    <w:p>
-      <w:pPr>
-        <w:rPr>
-          <w:rStyle w:val="SubtleEmphasis"/>
-          <w:sz w:val="32"/>
-          <w:szCs w:val="32"/>
-        </w:rPr>
-      </w:pPr>
-    </w:p>
-    <w:p>
-      <w:pPr>
-        <w:rPr>
-          <w:rStyle w:val="SubtleEmphasis"/>
-          <w:sz w:val="32"/>
-          <w:szCs w:val="32"/>
-        </w:rPr>
-      </w:pPr>
-    </w:p>
-    <w:p>
-      <w:pPr>
-        <w:rPr>
-          <w:rStyle w:val="SubtleEmphasis"/>
-          <w:sz w:val="32"/>
-          <w:szCs w:val="32"/>
-        </w:rPr>
-      </w:pPr>
-      <w:proofErr w:type="spellStart"/>
-      <w:r>
-        <w:rPr>
-          <w:rStyle w:val="SubtleEmphasis"/>
-          <w:sz w:val="32"/>
-          <w:szCs w:val="32"/>
-        </w:rPr>
-        <w:t>Licbaza</w:t>
-      </w:r>
-      <w:proofErr w:type="spellEnd"/>
-      <w:r>
-        <w:rPr>
-          <w:rStyle w:val="SubtleEmphasis"/>
-          <w:sz w:val="32"/>
-          <w:szCs w:val="32"/>
-        </w:rPr>
-        <w:t>:</w:t>
-      </w:r>
-    </w:p>
-    <w:p>
-      <w:pPr>
-        <w:rPr>
-          <w:rStyle w:val="SubtleEmphasis"/>
-          <w:sz w:val="32"/>
-          <w:szCs w:val="32"/>
-        </w:rPr>
-      </w:pPr>
-      <w:r>
-        <w:rPr>
-          <w:rStyle w:val="SubtleEmphasis"/>
+          <w:rStyle w:val="Wyrnieniedelikatne"/>
+          <w:sz w:val="32"/>
+          <w:szCs w:val="32"/>
+        </w:rPr>
+      </w:pPr>
+    </w:p>
+    <w:p>
+      <w:pPr>
+        <w:rPr>
+          <w:rStyle w:val="Wyrnieniedelikatne"/>
+          <w:sz w:val="32"/>
+          <w:szCs w:val="32"/>
+        </w:rPr>
+      </w:pPr>
+    </w:p>
+    <w:p>
+      <w:pPr>
+        <w:rPr>
+          <w:rStyle w:val="Wyrnieniedelikatne"/>
+          <w:sz w:val="32"/>
+          <w:szCs w:val="32"/>
+        </w:rPr>
+      </w:pPr>
+    </w:p>
+    <w:p>
+      <w:pPr>
+        <w:rPr>
+          <w:rStyle w:val="Wyrnieniedelikatne"/>
+          <w:sz w:val="32"/>
+          <w:szCs w:val="32"/>
+        </w:rPr>
+      </w:pPr>
+    </w:p>
+    <w:p>
+      <w:pPr>
+        <w:rPr>
+          <w:rStyle w:val="Wyrnieniedelikatne"/>
+          <w:sz w:val="32"/>
+          <w:szCs w:val="32"/>
+        </w:rPr>
+      </w:pPr>
+    </w:p>
+    <w:p>
+      <w:pPr>
+        <w:rPr>
+          <w:rStyle w:val="Wyrnieniedelikatne"/>
+          <w:sz w:val="32"/>
+          <w:szCs w:val="32"/>
+        </w:rPr>
+      </w:pPr>
+    </w:p>
+    <w:p>
+      <w:pPr>
+        <w:rPr>
+          <w:rStyle w:val="Wyrnieniedelikatne"/>
+          <w:sz w:val="32"/>
+          <w:szCs w:val="32"/>
+        </w:rPr>
+      </w:pPr>
+    </w:p>
+    <w:p>
+      <w:pPr>
+        <w:rPr>
+          <w:rStyle w:val="Wyrnieniedelikatne"/>
+          <w:sz w:val="32"/>
+          <w:szCs w:val="32"/>
+        </w:rPr>
+      </w:pPr>
+    </w:p>
+    <w:p>
+      <w:pPr>
+        <w:rPr>
+          <w:rStyle w:val="Wyrnieniedelikatne"/>
+          <w:sz w:val="32"/>
+          <w:szCs w:val="32"/>
+        </w:rPr>
+      </w:pPr>
+    </w:p>
+    <w:p>
+      <w:pPr>
+        <w:rPr>
+          <w:rStyle w:val="Wyrnieniedelikatne"/>
+          <w:sz w:val="32"/>
+          <w:szCs w:val="32"/>
+        </w:rPr>
+      </w:pPr>
+    </w:p>
+    <w:p>
+      <w:pPr>
+        <w:rPr>
+          <w:rStyle w:val="Wyrnieniedelikatne"/>
+          <w:sz w:val="32"/>
+          <w:szCs w:val="32"/>
+        </w:rPr>
+      </w:pPr>
+      <w:r>
+        <w:rPr>
+          <w:rStyle w:val="Wyrnieniedelikatne"/>
+          <w:sz w:val="32"/>
+          <w:szCs w:val="32"/>
+        </w:rPr>
+        <w:t>Licbaza:</w:t>
+      </w:r>
+    </w:p>
+    <w:p>
+      <w:pPr>
+        <w:rPr>
+          <w:rStyle w:val="Wyrnieniedelikatne"/>
+          <w:sz w:val="32"/>
+          <w:szCs w:val="32"/>
+        </w:rPr>
+      </w:pPr>
+      <w:r>
+        <w:rPr>
+          <w:rStyle w:val="Wyrnieniedelikatne"/>
           <w:noProof/>
           <w:sz w:val="32"/>
           <w:szCs w:val="32"/>
@@ -2693,95 +2591,95 @@
     <w:p>
       <w:pPr>
         <w:rPr>
-          <w:rStyle w:val="SubtleEmphasis"/>
-          <w:sz w:val="32"/>
-          <w:szCs w:val="32"/>
-        </w:rPr>
-      </w:pPr>
-    </w:p>
-    <w:p>
-      <w:pPr>
-        <w:rPr>
-          <w:rStyle w:val="SubtleEmphasis"/>
-          <w:sz w:val="32"/>
-          <w:szCs w:val="32"/>
-        </w:rPr>
-      </w:pPr>
-    </w:p>
-    <w:p>
-      <w:pPr>
-        <w:rPr>
-          <w:rStyle w:val="SubtleEmphasis"/>
-          <w:sz w:val="32"/>
-          <w:szCs w:val="32"/>
-        </w:rPr>
-      </w:pPr>
-    </w:p>
-    <w:p>
-      <w:pPr>
-        <w:rPr>
-          <w:rStyle w:val="SubtleEmphasis"/>
-          <w:sz w:val="32"/>
-          <w:szCs w:val="32"/>
-        </w:rPr>
-      </w:pPr>
-    </w:p>
-    <w:p>
-      <w:pPr>
-        <w:rPr>
-          <w:rStyle w:val="SubtleEmphasis"/>
-          <w:sz w:val="32"/>
-          <w:szCs w:val="32"/>
-        </w:rPr>
-      </w:pPr>
-    </w:p>
-    <w:p>
-      <w:pPr>
-        <w:rPr>
-          <w:rStyle w:val="SubtleEmphasis"/>
-          <w:sz w:val="32"/>
-          <w:szCs w:val="32"/>
-        </w:rPr>
-      </w:pPr>
-    </w:p>
-    <w:p>
-      <w:pPr>
-        <w:rPr>
-          <w:rStyle w:val="SubtleEmphasis"/>
-          <w:sz w:val="32"/>
-          <w:szCs w:val="32"/>
-        </w:rPr>
-      </w:pPr>
-    </w:p>
-    <w:p>
-      <w:pPr>
-        <w:rPr>
-          <w:rStyle w:val="SubtleEmphasis"/>
-          <w:sz w:val="32"/>
-          <w:szCs w:val="32"/>
-        </w:rPr>
-      </w:pPr>
-    </w:p>
-    <w:p>
-      <w:pPr>
-        <w:rPr>
-          <w:rStyle w:val="SubtleEmphasis"/>
-          <w:sz w:val="32"/>
-          <w:szCs w:val="32"/>
-        </w:rPr>
-      </w:pPr>
-    </w:p>
-    <w:p>
-      <w:pPr>
-        <w:rPr>
-          <w:rStyle w:val="SubtleEmphasis"/>
-          <w:sz w:val="32"/>
-          <w:szCs w:val="32"/>
-        </w:rPr>
-      </w:pPr>
-      <w:r>
-        <w:rPr>
-          <w:rStyle w:val="SubtleEmphasis"/>
+          <w:rStyle w:val="Wyrnieniedelikatne"/>
+          <w:sz w:val="32"/>
+          <w:szCs w:val="32"/>
+        </w:rPr>
+      </w:pPr>
+    </w:p>
+    <w:p>
+      <w:pPr>
+        <w:rPr>
+          <w:rStyle w:val="Wyrnieniedelikatne"/>
+          <w:sz w:val="32"/>
+          <w:szCs w:val="32"/>
+        </w:rPr>
+      </w:pPr>
+    </w:p>
+    <w:p>
+      <w:pPr>
+        <w:rPr>
+          <w:rStyle w:val="Wyrnieniedelikatne"/>
+          <w:sz w:val="32"/>
+          <w:szCs w:val="32"/>
+        </w:rPr>
+      </w:pPr>
+    </w:p>
+    <w:p>
+      <w:pPr>
+        <w:rPr>
+          <w:rStyle w:val="Wyrnieniedelikatne"/>
+          <w:sz w:val="32"/>
+          <w:szCs w:val="32"/>
+        </w:rPr>
+      </w:pPr>
+    </w:p>
+    <w:p>
+      <w:pPr>
+        <w:rPr>
+          <w:rStyle w:val="Wyrnieniedelikatne"/>
+          <w:sz w:val="32"/>
+          <w:szCs w:val="32"/>
+        </w:rPr>
+      </w:pPr>
+    </w:p>
+    <w:p>
+      <w:pPr>
+        <w:rPr>
+          <w:rStyle w:val="Wyrnieniedelikatne"/>
+          <w:sz w:val="32"/>
+          <w:szCs w:val="32"/>
+        </w:rPr>
+      </w:pPr>
+    </w:p>
+    <w:p>
+      <w:pPr>
+        <w:rPr>
+          <w:rStyle w:val="Wyrnieniedelikatne"/>
+          <w:sz w:val="32"/>
+          <w:szCs w:val="32"/>
+        </w:rPr>
+      </w:pPr>
+    </w:p>
+    <w:p>
+      <w:pPr>
+        <w:rPr>
+          <w:rStyle w:val="Wyrnieniedelikatne"/>
+          <w:sz w:val="32"/>
+          <w:szCs w:val="32"/>
+        </w:rPr>
+      </w:pPr>
+    </w:p>
+    <w:p>
+      <w:pPr>
+        <w:rPr>
+          <w:rStyle w:val="Wyrnieniedelikatne"/>
+          <w:sz w:val="32"/>
+          <w:szCs w:val="32"/>
+        </w:rPr>
+      </w:pPr>
+    </w:p>
+    <w:p>
+      <w:pPr>
+        <w:rPr>
+          <w:rStyle w:val="Wyrnieniedelikatne"/>
+          <w:sz w:val="32"/>
+          <w:szCs w:val="32"/>
+        </w:rPr>
+      </w:pPr>
+      <w:r>
+        <w:rPr>
+          <w:rStyle w:val="Wyrnieniedelikatne"/>
           <w:sz w:val="32"/>
           <w:szCs w:val="32"/>
         </w:rPr>
@@ -2791,14 +2689,14 @@
     <w:p>
       <w:pPr>
         <w:rPr>
-          <w:rStyle w:val="SubtleEmphasis"/>
-          <w:sz w:val="32"/>
-          <w:szCs w:val="32"/>
-        </w:rPr>
-      </w:pPr>
-      <w:r>
-        <w:rPr>
-          <w:rStyle w:val="SubtleEmphasis"/>
+          <w:rStyle w:val="Wyrnieniedelikatne"/>
+          <w:sz w:val="32"/>
+          <w:szCs w:val="32"/>
+        </w:rPr>
+      </w:pPr>
+      <w:r>
+        <w:rPr>
+          <w:rStyle w:val="Wyrnieniedelikatne"/>
           <w:noProof/>
           <w:sz w:val="32"/>
           <w:szCs w:val="32"/>
@@ -2856,95 +2754,95 @@
     <w:p>
       <w:pPr>
         <w:rPr>
-          <w:rStyle w:val="SubtleEmphasis"/>
-          <w:sz w:val="32"/>
-          <w:szCs w:val="32"/>
-        </w:rPr>
-      </w:pPr>
-    </w:p>
-    <w:p>
-      <w:pPr>
-        <w:rPr>
-          <w:rStyle w:val="SubtleEmphasis"/>
-          <w:sz w:val="32"/>
-          <w:szCs w:val="32"/>
-        </w:rPr>
-      </w:pPr>
-    </w:p>
-    <w:p>
-      <w:pPr>
-        <w:rPr>
-          <w:rStyle w:val="SubtleEmphasis"/>
-          <w:sz w:val="32"/>
-          <w:szCs w:val="32"/>
-        </w:rPr>
-      </w:pPr>
-    </w:p>
-    <w:p>
-      <w:pPr>
-        <w:rPr>
-          <w:rStyle w:val="SubtleEmphasis"/>
-          <w:sz w:val="32"/>
-          <w:szCs w:val="32"/>
-        </w:rPr>
-      </w:pPr>
-    </w:p>
-    <w:p>
-      <w:pPr>
-        <w:rPr>
-          <w:rStyle w:val="SubtleEmphasis"/>
-          <w:sz w:val="32"/>
-          <w:szCs w:val="32"/>
-        </w:rPr>
-      </w:pPr>
-    </w:p>
-    <w:p>
-      <w:pPr>
-        <w:rPr>
-          <w:rStyle w:val="SubtleEmphasis"/>
-          <w:sz w:val="32"/>
-          <w:szCs w:val="32"/>
-        </w:rPr>
-      </w:pPr>
-    </w:p>
-    <w:p>
-      <w:pPr>
-        <w:rPr>
-          <w:rStyle w:val="SubtleEmphasis"/>
-          <w:sz w:val="32"/>
-          <w:szCs w:val="32"/>
-        </w:rPr>
-      </w:pPr>
-    </w:p>
-    <w:p>
-      <w:pPr>
-        <w:rPr>
-          <w:rStyle w:val="SubtleEmphasis"/>
-          <w:sz w:val="32"/>
-          <w:szCs w:val="32"/>
-        </w:rPr>
-      </w:pPr>
-    </w:p>
-    <w:p>
-      <w:pPr>
-        <w:rPr>
-          <w:rStyle w:val="SubtleEmphasis"/>
-          <w:sz w:val="32"/>
-          <w:szCs w:val="32"/>
-        </w:rPr>
-      </w:pPr>
-    </w:p>
-    <w:p>
-      <w:pPr>
-        <w:rPr>
-          <w:rStyle w:val="SubtleEmphasis"/>
-          <w:sz w:val="32"/>
-          <w:szCs w:val="32"/>
-        </w:rPr>
-      </w:pPr>
-      <w:r>
-        <w:rPr>
-          <w:rStyle w:val="SubtleEmphasis"/>
+          <w:rStyle w:val="Wyrnieniedelikatne"/>
+          <w:sz w:val="32"/>
+          <w:szCs w:val="32"/>
+        </w:rPr>
+      </w:pPr>
+    </w:p>
+    <w:p>
+      <w:pPr>
+        <w:rPr>
+          <w:rStyle w:val="Wyrnieniedelikatne"/>
+          <w:sz w:val="32"/>
+          <w:szCs w:val="32"/>
+        </w:rPr>
+      </w:pPr>
+    </w:p>
+    <w:p>
+      <w:pPr>
+        <w:rPr>
+          <w:rStyle w:val="Wyrnieniedelikatne"/>
+          <w:sz w:val="32"/>
+          <w:szCs w:val="32"/>
+        </w:rPr>
+      </w:pPr>
+    </w:p>
+    <w:p>
+      <w:pPr>
+        <w:rPr>
+          <w:rStyle w:val="Wyrnieniedelikatne"/>
+          <w:sz w:val="32"/>
+          <w:szCs w:val="32"/>
+        </w:rPr>
+      </w:pPr>
+    </w:p>
+    <w:p>
+      <w:pPr>
+        <w:rPr>
+          <w:rStyle w:val="Wyrnieniedelikatne"/>
+          <w:sz w:val="32"/>
+          <w:szCs w:val="32"/>
+        </w:rPr>
+      </w:pPr>
+    </w:p>
+    <w:p>
+      <w:pPr>
+        <w:rPr>
+          <w:rStyle w:val="Wyrnieniedelikatne"/>
+          <w:sz w:val="32"/>
+          <w:szCs w:val="32"/>
+        </w:rPr>
+      </w:pPr>
+    </w:p>
+    <w:p>
+      <w:pPr>
+        <w:rPr>
+          <w:rStyle w:val="Wyrnieniedelikatne"/>
+          <w:sz w:val="32"/>
+          <w:szCs w:val="32"/>
+        </w:rPr>
+      </w:pPr>
+    </w:p>
+    <w:p>
+      <w:pPr>
+        <w:rPr>
+          <w:rStyle w:val="Wyrnieniedelikatne"/>
+          <w:sz w:val="32"/>
+          <w:szCs w:val="32"/>
+        </w:rPr>
+      </w:pPr>
+    </w:p>
+    <w:p>
+      <w:pPr>
+        <w:rPr>
+          <w:rStyle w:val="Wyrnieniedelikatne"/>
+          <w:sz w:val="32"/>
+          <w:szCs w:val="32"/>
+        </w:rPr>
+      </w:pPr>
+    </w:p>
+    <w:p>
+      <w:pPr>
+        <w:rPr>
+          <w:rStyle w:val="Wyrnieniedelikatne"/>
+          <w:sz w:val="32"/>
+          <w:szCs w:val="32"/>
+        </w:rPr>
+      </w:pPr>
+      <w:r>
+        <w:rPr>
+          <w:rStyle w:val="Wyrnieniedelikatne"/>
           <w:sz w:val="32"/>
           <w:szCs w:val="32"/>
         </w:rPr>
@@ -2954,14 +2852,14 @@
     <w:p>
       <w:pPr>
         <w:rPr>
-          <w:rStyle w:val="SubtleEmphasis"/>
-          <w:sz w:val="32"/>
-          <w:szCs w:val="32"/>
-        </w:rPr>
-      </w:pPr>
-      <w:r>
-        <w:rPr>
-          <w:rStyle w:val="SubtleEmphasis"/>
+          <w:rStyle w:val="Wyrnieniedelikatne"/>
+          <w:sz w:val="32"/>
+          <w:szCs w:val="32"/>
+        </w:rPr>
+      </w:pPr>
+      <w:r>
+        <w:rPr>
+          <w:rStyle w:val="Wyrnieniedelikatne"/>
           <w:noProof/>
           <w:sz w:val="32"/>
           <w:szCs w:val="32"/>
@@ -3019,122 +2917,112 @@
     <w:p>
       <w:pPr>
         <w:rPr>
-          <w:rStyle w:val="SubtleEmphasis"/>
-          <w:sz w:val="32"/>
-          <w:szCs w:val="32"/>
-        </w:rPr>
-      </w:pPr>
-    </w:p>
-    <w:p>
-      <w:pPr>
-        <w:rPr>
-          <w:rStyle w:val="SubtleEmphasis"/>
-          <w:sz w:val="32"/>
-          <w:szCs w:val="32"/>
-        </w:rPr>
-      </w:pPr>
-    </w:p>
-    <w:p>
-      <w:pPr>
-        <w:rPr>
-          <w:rStyle w:val="SubtleEmphasis"/>
-          <w:sz w:val="32"/>
-          <w:szCs w:val="32"/>
-        </w:rPr>
-      </w:pPr>
-    </w:p>
-    <w:p>
-      <w:pPr>
-        <w:rPr>
-          <w:rStyle w:val="SubtleEmphasis"/>
-          <w:sz w:val="32"/>
-          <w:szCs w:val="32"/>
-        </w:rPr>
-      </w:pPr>
-    </w:p>
-    <w:p>
-      <w:pPr>
-        <w:rPr>
-          <w:rStyle w:val="SubtleEmphasis"/>
-          <w:sz w:val="32"/>
-          <w:szCs w:val="32"/>
-        </w:rPr>
-      </w:pPr>
-    </w:p>
-    <w:p>
-      <w:pPr>
-        <w:rPr>
-          <w:rStyle w:val="SubtleEmphasis"/>
-          <w:sz w:val="32"/>
-          <w:szCs w:val="32"/>
-        </w:rPr>
-      </w:pPr>
-    </w:p>
-    <w:p>
-      <w:pPr>
-        <w:rPr>
-          <w:rStyle w:val="SubtleEmphasis"/>
-          <w:sz w:val="32"/>
-          <w:szCs w:val="32"/>
-        </w:rPr>
-      </w:pPr>
-    </w:p>
-    <w:p>
-      <w:pPr>
-        <w:rPr>
-          <w:rStyle w:val="SubtleEmphasis"/>
-          <w:sz w:val="32"/>
-          <w:szCs w:val="32"/>
-        </w:rPr>
-      </w:pPr>
-    </w:p>
-    <w:p>
-      <w:pPr>
-        <w:rPr>
-          <w:rStyle w:val="SubtleEmphasis"/>
-          <w:sz w:val="32"/>
-          <w:szCs w:val="32"/>
-        </w:rPr>
-      </w:pPr>
-    </w:p>
-    <w:p>
-      <w:pPr>
-        <w:rPr>
-          <w:rStyle w:val="SubtleEmphasis"/>
-          <w:sz w:val="32"/>
-          <w:szCs w:val="32"/>
-        </w:rPr>
-      </w:pPr>
-      <w:proofErr w:type="spellStart"/>
-      <w:r>
-        <w:rPr>
-          <w:rStyle w:val="SubtleEmphasis"/>
-          <w:sz w:val="32"/>
-          <w:szCs w:val="32"/>
-        </w:rPr>
-        <w:t>GridMap</w:t>
-      </w:r>
-      <w:proofErr w:type="spellEnd"/>
-      <w:r>
-        <w:rPr>
-          <w:rStyle w:val="SubtleEmphasis"/>
-          <w:sz w:val="32"/>
-          <w:szCs w:val="32"/>
-        </w:rPr>
-        <w:t>:</w:t>
-      </w:r>
-    </w:p>
-    <w:p>
-      <w:pPr>
-        <w:rPr>
-          <w:rStyle w:val="SubtleEmphasis"/>
-          <w:sz w:val="32"/>
-          <w:szCs w:val="32"/>
-        </w:rPr>
-      </w:pPr>
-      <w:r>
-        <w:rPr>
-          <w:rStyle w:val="SubtleEmphasis"/>
+          <w:rStyle w:val="Wyrnieniedelikatne"/>
+          <w:sz w:val="32"/>
+          <w:szCs w:val="32"/>
+        </w:rPr>
+      </w:pPr>
+    </w:p>
+    <w:p>
+      <w:pPr>
+        <w:rPr>
+          <w:rStyle w:val="Wyrnieniedelikatne"/>
+          <w:sz w:val="32"/>
+          <w:szCs w:val="32"/>
+        </w:rPr>
+      </w:pPr>
+    </w:p>
+    <w:p>
+      <w:pPr>
+        <w:rPr>
+          <w:rStyle w:val="Wyrnieniedelikatne"/>
+          <w:sz w:val="32"/>
+          <w:szCs w:val="32"/>
+        </w:rPr>
+      </w:pPr>
+    </w:p>
+    <w:p>
+      <w:pPr>
+        <w:rPr>
+          <w:rStyle w:val="Wyrnieniedelikatne"/>
+          <w:sz w:val="32"/>
+          <w:szCs w:val="32"/>
+        </w:rPr>
+      </w:pPr>
+    </w:p>
+    <w:p>
+      <w:pPr>
+        <w:rPr>
+          <w:rStyle w:val="Wyrnieniedelikatne"/>
+          <w:sz w:val="32"/>
+          <w:szCs w:val="32"/>
+        </w:rPr>
+      </w:pPr>
+    </w:p>
+    <w:p>
+      <w:pPr>
+        <w:rPr>
+          <w:rStyle w:val="Wyrnieniedelikatne"/>
+          <w:sz w:val="32"/>
+          <w:szCs w:val="32"/>
+        </w:rPr>
+      </w:pPr>
+    </w:p>
+    <w:p>
+      <w:pPr>
+        <w:rPr>
+          <w:rStyle w:val="Wyrnieniedelikatne"/>
+          <w:sz w:val="32"/>
+          <w:szCs w:val="32"/>
+        </w:rPr>
+      </w:pPr>
+    </w:p>
+    <w:p>
+      <w:pPr>
+        <w:rPr>
+          <w:rStyle w:val="Wyrnieniedelikatne"/>
+          <w:sz w:val="32"/>
+          <w:szCs w:val="32"/>
+        </w:rPr>
+      </w:pPr>
+    </w:p>
+    <w:p>
+      <w:pPr>
+        <w:rPr>
+          <w:rStyle w:val="Wyrnieniedelikatne"/>
+          <w:sz w:val="32"/>
+          <w:szCs w:val="32"/>
+        </w:rPr>
+      </w:pPr>
+    </w:p>
+    <w:p>
+      <w:pPr>
+        <w:rPr>
+          <w:rStyle w:val="Wyrnieniedelikatne"/>
+          <w:sz w:val="32"/>
+          <w:szCs w:val="32"/>
+        </w:rPr>
+      </w:pPr>
+      <w:r>
+        <w:rPr>
+          <w:rStyle w:val="Wyrnieniedelikatne"/>
+          <w:sz w:val="32"/>
+          <w:szCs w:val="32"/>
+        </w:rPr>
+        <w:t>GridMap:</w:t>
+      </w:r>
+    </w:p>
+    <w:p>
+      <w:pPr>
+        <w:rPr>
+          <w:rStyle w:val="Wyrnieniedelikatne"/>
+          <w:sz w:val="32"/>
+          <w:szCs w:val="32"/>
+        </w:rPr>
+      </w:pPr>
+      <w:r>
+        <w:rPr>
+          <w:rStyle w:val="Wyrnieniedelikatne"/>
           <w:noProof/>
           <w:sz w:val="32"/>
           <w:szCs w:val="32"/>
@@ -3192,77 +3080,77 @@
     <w:p>
       <w:pPr>
         <w:rPr>
-          <w:rStyle w:val="SubtleEmphasis"/>
-          <w:sz w:val="32"/>
-          <w:szCs w:val="32"/>
-        </w:rPr>
-      </w:pPr>
-    </w:p>
-    <w:p>
-      <w:pPr>
-        <w:rPr>
-          <w:rStyle w:val="SubtleEmphasis"/>
-          <w:sz w:val="32"/>
-          <w:szCs w:val="32"/>
-        </w:rPr>
-      </w:pPr>
-    </w:p>
-    <w:p>
-      <w:pPr>
-        <w:rPr>
-          <w:rStyle w:val="SubtleEmphasis"/>
-          <w:sz w:val="32"/>
-          <w:szCs w:val="32"/>
-        </w:rPr>
-      </w:pPr>
-    </w:p>
-    <w:p>
-      <w:pPr>
-        <w:rPr>
-          <w:rStyle w:val="SubtleEmphasis"/>
-          <w:sz w:val="32"/>
-          <w:szCs w:val="32"/>
-        </w:rPr>
-      </w:pPr>
-    </w:p>
-    <w:p>
-      <w:pPr>
-        <w:rPr>
-          <w:rStyle w:val="SubtleEmphasis"/>
-          <w:sz w:val="32"/>
-          <w:szCs w:val="32"/>
-        </w:rPr>
-      </w:pPr>
-    </w:p>
-    <w:p>
-      <w:pPr>
-        <w:rPr>
-          <w:rStyle w:val="SubtleEmphasis"/>
-          <w:sz w:val="32"/>
-          <w:szCs w:val="32"/>
-        </w:rPr>
-      </w:pPr>
-    </w:p>
-    <w:p>
-      <w:pPr>
-        <w:rPr>
-          <w:rStyle w:val="SubtleEmphasis"/>
-          <w:sz w:val="32"/>
-          <w:szCs w:val="32"/>
-        </w:rPr>
-      </w:pPr>
-    </w:p>
-    <w:p>
-      <w:pPr>
-        <w:rPr>
-          <w:rStyle w:val="SubtleEmphasis"/>
-          <w:sz w:val="32"/>
-          <w:szCs w:val="32"/>
-        </w:rPr>
-      </w:pPr>
-      <w:r>
-        <w:rPr>
-          <w:rStyle w:val="SubtleEmphasis"/>
+          <w:rStyle w:val="Wyrnieniedelikatne"/>
+          <w:sz w:val="32"/>
+          <w:szCs w:val="32"/>
+        </w:rPr>
+      </w:pPr>
+    </w:p>
+    <w:p>
+      <w:pPr>
+        <w:rPr>
+          <w:rStyle w:val="Wyrnieniedelikatne"/>
+          <w:sz w:val="32"/>
+          <w:szCs w:val="32"/>
+        </w:rPr>
+      </w:pPr>
+    </w:p>
+    <w:p>
+      <w:pPr>
+        <w:rPr>
+          <w:rStyle w:val="Wyrnieniedelikatne"/>
+          <w:sz w:val="32"/>
+          <w:szCs w:val="32"/>
+        </w:rPr>
+      </w:pPr>
+    </w:p>
+    <w:p>
+      <w:pPr>
+        <w:rPr>
+          <w:rStyle w:val="Wyrnieniedelikatne"/>
+          <w:sz w:val="32"/>
+          <w:szCs w:val="32"/>
+        </w:rPr>
+      </w:pPr>
+    </w:p>
+    <w:p>
+      <w:pPr>
+        <w:rPr>
+          <w:rStyle w:val="Wyrnieniedelikatne"/>
+          <w:sz w:val="32"/>
+          <w:szCs w:val="32"/>
+        </w:rPr>
+      </w:pPr>
+    </w:p>
+    <w:p>
+      <w:pPr>
+        <w:rPr>
+          <w:rStyle w:val="Wyrnieniedelikatne"/>
+          <w:sz w:val="32"/>
+          <w:szCs w:val="32"/>
+        </w:rPr>
+      </w:pPr>
+    </w:p>
+    <w:p>
+      <w:pPr>
+        <w:rPr>
+          <w:rStyle w:val="Wyrnieniedelikatne"/>
+          <w:sz w:val="32"/>
+          <w:szCs w:val="32"/>
+        </w:rPr>
+      </w:pPr>
+    </w:p>
+    <w:p>
+      <w:pPr>
+        <w:rPr>
+          <w:rStyle w:val="Wyrnieniedelikatne"/>
+          <w:sz w:val="32"/>
+          <w:szCs w:val="32"/>
+        </w:rPr>
+      </w:pPr>
+      <w:r>
+        <w:rPr>
+          <w:rStyle w:val="Wyrnieniedelikatne"/>
           <w:sz w:val="32"/>
           <w:szCs w:val="32"/>
         </w:rPr>
@@ -3272,14 +3160,14 @@
     <w:p>
       <w:pPr>
         <w:rPr>
-          <w:rStyle w:val="SubtleEmphasis"/>
-          <w:sz w:val="32"/>
-          <w:szCs w:val="32"/>
-        </w:rPr>
-      </w:pPr>
-      <w:r>
-        <w:rPr>
-          <w:rStyle w:val="SubtleEmphasis"/>
+          <w:rStyle w:val="Wyrnieniedelikatne"/>
+          <w:sz w:val="32"/>
+          <w:szCs w:val="32"/>
+        </w:rPr>
+      </w:pPr>
+      <w:r>
+        <w:rPr>
+          <w:rStyle w:val="Wyrnieniedelikatne"/>
           <w:noProof/>
           <w:sz w:val="32"/>
           <w:szCs w:val="32"/>
@@ -3337,104 +3225,94 @@
     <w:p>
       <w:pPr>
         <w:rPr>
-          <w:rStyle w:val="SubtleEmphasis"/>
-          <w:sz w:val="32"/>
-          <w:szCs w:val="32"/>
-        </w:rPr>
-      </w:pPr>
-    </w:p>
-    <w:p>
-      <w:pPr>
-        <w:rPr>
-          <w:rStyle w:val="SubtleEmphasis"/>
-          <w:sz w:val="32"/>
-          <w:szCs w:val="32"/>
-        </w:rPr>
-      </w:pPr>
-    </w:p>
-    <w:p>
-      <w:pPr>
-        <w:rPr>
-          <w:rStyle w:val="SubtleEmphasis"/>
-          <w:sz w:val="32"/>
-          <w:szCs w:val="32"/>
-        </w:rPr>
-      </w:pPr>
-    </w:p>
-    <w:p>
-      <w:pPr>
-        <w:rPr>
-          <w:rStyle w:val="SubtleEmphasis"/>
-          <w:sz w:val="32"/>
-          <w:szCs w:val="32"/>
-        </w:rPr>
-      </w:pPr>
-    </w:p>
-    <w:p>
-      <w:pPr>
-        <w:rPr>
-          <w:rStyle w:val="SubtleEmphasis"/>
-          <w:sz w:val="32"/>
-          <w:szCs w:val="32"/>
-        </w:rPr>
-      </w:pPr>
-    </w:p>
-    <w:p>
-      <w:pPr>
-        <w:rPr>
-          <w:rStyle w:val="SubtleEmphasis"/>
-          <w:sz w:val="32"/>
-          <w:szCs w:val="32"/>
-        </w:rPr>
-      </w:pPr>
-    </w:p>
-    <w:p>
-      <w:pPr>
-        <w:rPr>
-          <w:rStyle w:val="SubtleEmphasis"/>
-          <w:sz w:val="32"/>
-          <w:szCs w:val="32"/>
-        </w:rPr>
-      </w:pPr>
-    </w:p>
-    <w:p>
-      <w:pPr>
-        <w:rPr>
-          <w:rStyle w:val="SubtleEmphasis"/>
-          <w:sz w:val="32"/>
-          <w:szCs w:val="32"/>
-        </w:rPr>
-      </w:pPr>
-      <w:proofErr w:type="spellStart"/>
-      <w:r>
-        <w:rPr>
-          <w:rStyle w:val="SubtleEmphasis"/>
-          <w:sz w:val="32"/>
-          <w:szCs w:val="32"/>
-        </w:rPr>
-        <w:t>Node</w:t>
-      </w:r>
-      <w:proofErr w:type="spellEnd"/>
-      <w:r>
-        <w:rPr>
-          <w:rStyle w:val="SubtleEmphasis"/>
-          <w:sz w:val="32"/>
-          <w:szCs w:val="32"/>
-        </w:rPr>
-        <w:t>:</w:t>
-      </w:r>
-    </w:p>
-    <w:p>
-      <w:pPr>
-        <w:rPr>
-          <w:rStyle w:val="SubtleEmphasis"/>
-          <w:sz w:val="32"/>
-          <w:szCs w:val="32"/>
-        </w:rPr>
-      </w:pPr>
-      <w:r>
-        <w:rPr>
-          <w:rStyle w:val="SubtleEmphasis"/>
+          <w:rStyle w:val="Wyrnieniedelikatne"/>
+          <w:sz w:val="32"/>
+          <w:szCs w:val="32"/>
+        </w:rPr>
+      </w:pPr>
+    </w:p>
+    <w:p>
+      <w:pPr>
+        <w:rPr>
+          <w:rStyle w:val="Wyrnieniedelikatne"/>
+          <w:sz w:val="32"/>
+          <w:szCs w:val="32"/>
+        </w:rPr>
+      </w:pPr>
+    </w:p>
+    <w:p>
+      <w:pPr>
+        <w:rPr>
+          <w:rStyle w:val="Wyrnieniedelikatne"/>
+          <w:sz w:val="32"/>
+          <w:szCs w:val="32"/>
+        </w:rPr>
+      </w:pPr>
+    </w:p>
+    <w:p>
+      <w:pPr>
+        <w:rPr>
+          <w:rStyle w:val="Wyrnieniedelikatne"/>
+          <w:sz w:val="32"/>
+          <w:szCs w:val="32"/>
+        </w:rPr>
+      </w:pPr>
+    </w:p>
+    <w:p>
+      <w:pPr>
+        <w:rPr>
+          <w:rStyle w:val="Wyrnieniedelikatne"/>
+          <w:sz w:val="32"/>
+          <w:szCs w:val="32"/>
+        </w:rPr>
+      </w:pPr>
+    </w:p>
+    <w:p>
+      <w:pPr>
+        <w:rPr>
+          <w:rStyle w:val="Wyrnieniedelikatne"/>
+          <w:sz w:val="32"/>
+          <w:szCs w:val="32"/>
+        </w:rPr>
+      </w:pPr>
+    </w:p>
+    <w:p>
+      <w:pPr>
+        <w:rPr>
+          <w:rStyle w:val="Wyrnieniedelikatne"/>
+          <w:sz w:val="32"/>
+          <w:szCs w:val="32"/>
+        </w:rPr>
+      </w:pPr>
+    </w:p>
+    <w:p>
+      <w:pPr>
+        <w:rPr>
+          <w:rStyle w:val="Wyrnieniedelikatne"/>
+          <w:sz w:val="32"/>
+          <w:szCs w:val="32"/>
+        </w:rPr>
+      </w:pPr>
+      <w:r>
+        <w:rPr>
+          <w:rStyle w:val="Wyrnieniedelikatne"/>
+          <w:sz w:val="32"/>
+          <w:szCs w:val="32"/>
+        </w:rPr>
+        <w:t>Node:</w:t>
+      </w:r>
+    </w:p>
+    <w:p>
+      <w:pPr>
+        <w:rPr>
+          <w:rStyle w:val="Wyrnieniedelikatne"/>
+          <w:sz w:val="32"/>
+          <w:szCs w:val="32"/>
+        </w:rPr>
+      </w:pPr>
+      <w:r>
+        <w:rPr>
+          <w:rStyle w:val="Wyrnieniedelikatne"/>
           <w:noProof/>
           <w:sz w:val="32"/>
           <w:szCs w:val="32"/>
@@ -3492,104 +3370,94 @@
     <w:p>
       <w:pPr>
         <w:rPr>
-          <w:rStyle w:val="SubtleEmphasis"/>
-          <w:sz w:val="32"/>
-          <w:szCs w:val="32"/>
-        </w:rPr>
-      </w:pPr>
-    </w:p>
-    <w:p>
-      <w:pPr>
-        <w:rPr>
-          <w:rStyle w:val="SubtleEmphasis"/>
-          <w:sz w:val="32"/>
-          <w:szCs w:val="32"/>
-        </w:rPr>
-      </w:pPr>
-    </w:p>
-    <w:p>
-      <w:pPr>
-        <w:rPr>
-          <w:rStyle w:val="SubtleEmphasis"/>
-          <w:sz w:val="32"/>
-          <w:szCs w:val="32"/>
-        </w:rPr>
-      </w:pPr>
-    </w:p>
-    <w:p>
-      <w:pPr>
-        <w:rPr>
-          <w:rStyle w:val="SubtleEmphasis"/>
-          <w:sz w:val="32"/>
-          <w:szCs w:val="32"/>
-        </w:rPr>
-      </w:pPr>
-    </w:p>
-    <w:p>
-      <w:pPr>
-        <w:rPr>
-          <w:rStyle w:val="SubtleEmphasis"/>
-          <w:sz w:val="32"/>
-          <w:szCs w:val="32"/>
-        </w:rPr>
-      </w:pPr>
-    </w:p>
-    <w:p>
-      <w:pPr>
-        <w:rPr>
-          <w:rStyle w:val="SubtleEmphasis"/>
-          <w:sz w:val="32"/>
-          <w:szCs w:val="32"/>
-        </w:rPr>
-      </w:pPr>
-    </w:p>
-    <w:p>
-      <w:pPr>
-        <w:rPr>
-          <w:rStyle w:val="SubtleEmphasis"/>
-          <w:sz w:val="32"/>
-          <w:szCs w:val="32"/>
-        </w:rPr>
-      </w:pPr>
-    </w:p>
-    <w:p>
-      <w:pPr>
-        <w:rPr>
-          <w:rStyle w:val="SubtleEmphasis"/>
-          <w:sz w:val="32"/>
-          <w:szCs w:val="32"/>
-        </w:rPr>
-      </w:pPr>
-      <w:proofErr w:type="spellStart"/>
-      <w:r>
-        <w:rPr>
-          <w:rStyle w:val="SubtleEmphasis"/>
-          <w:sz w:val="32"/>
-          <w:szCs w:val="32"/>
-        </w:rPr>
-        <w:t>Simulation</w:t>
-      </w:r>
-      <w:proofErr w:type="spellEnd"/>
-      <w:r>
-        <w:rPr>
-          <w:rStyle w:val="SubtleEmphasis"/>
-          <w:sz w:val="32"/>
-          <w:szCs w:val="32"/>
-        </w:rPr>
-        <w:t xml:space="preserve"> #1:</w:t>
-      </w:r>
-    </w:p>
-    <w:p>
-      <w:pPr>
-        <w:rPr>
-          <w:rStyle w:val="SubtleEmphasis"/>
-          <w:sz w:val="32"/>
-          <w:szCs w:val="32"/>
-        </w:rPr>
-      </w:pPr>
-      <w:r>
-        <w:rPr>
-          <w:rStyle w:val="SubtleEmphasis"/>
+          <w:rStyle w:val="Wyrnieniedelikatne"/>
+          <w:sz w:val="32"/>
+          <w:szCs w:val="32"/>
+        </w:rPr>
+      </w:pPr>
+    </w:p>
+    <w:p>
+      <w:pPr>
+        <w:rPr>
+          <w:rStyle w:val="Wyrnieniedelikatne"/>
+          <w:sz w:val="32"/>
+          <w:szCs w:val="32"/>
+        </w:rPr>
+      </w:pPr>
+    </w:p>
+    <w:p>
+      <w:pPr>
+        <w:rPr>
+          <w:rStyle w:val="Wyrnieniedelikatne"/>
+          <w:sz w:val="32"/>
+          <w:szCs w:val="32"/>
+        </w:rPr>
+      </w:pPr>
+    </w:p>
+    <w:p>
+      <w:pPr>
+        <w:rPr>
+          <w:rStyle w:val="Wyrnieniedelikatne"/>
+          <w:sz w:val="32"/>
+          <w:szCs w:val="32"/>
+        </w:rPr>
+      </w:pPr>
+    </w:p>
+    <w:p>
+      <w:pPr>
+        <w:rPr>
+          <w:rStyle w:val="Wyrnieniedelikatne"/>
+          <w:sz w:val="32"/>
+          <w:szCs w:val="32"/>
+        </w:rPr>
+      </w:pPr>
+    </w:p>
+    <w:p>
+      <w:pPr>
+        <w:rPr>
+          <w:rStyle w:val="Wyrnieniedelikatne"/>
+          <w:sz w:val="32"/>
+          <w:szCs w:val="32"/>
+        </w:rPr>
+      </w:pPr>
+    </w:p>
+    <w:p>
+      <w:pPr>
+        <w:rPr>
+          <w:rStyle w:val="Wyrnieniedelikatne"/>
+          <w:sz w:val="32"/>
+          <w:szCs w:val="32"/>
+        </w:rPr>
+      </w:pPr>
+    </w:p>
+    <w:p>
+      <w:pPr>
+        <w:rPr>
+          <w:rStyle w:val="Wyrnieniedelikatne"/>
+          <w:sz w:val="32"/>
+          <w:szCs w:val="32"/>
+        </w:rPr>
+      </w:pPr>
+      <w:r>
+        <w:rPr>
+          <w:rStyle w:val="Wyrnieniedelikatne"/>
+          <w:sz w:val="32"/>
+          <w:szCs w:val="32"/>
+        </w:rPr>
+        <w:t>Simulation #1:</w:t>
+      </w:r>
+    </w:p>
+    <w:p>
+      <w:pPr>
+        <w:rPr>
+          <w:rStyle w:val="Wyrnieniedelikatne"/>
+          <w:sz w:val="32"/>
+          <w:szCs w:val="32"/>
+        </w:rPr>
+      </w:pPr>
+      <w:r>
+        <w:rPr>
+          <w:rStyle w:val="Wyrnieniedelikatne"/>
           <w:noProof/>
           <w:sz w:val="32"/>
           <w:szCs w:val="32"/>
@@ -3647,95 +3515,85 @@
     <w:p>
       <w:pPr>
         <w:rPr>
-          <w:rStyle w:val="SubtleEmphasis"/>
-          <w:sz w:val="32"/>
-          <w:szCs w:val="32"/>
-        </w:rPr>
-      </w:pPr>
-    </w:p>
-    <w:p>
-      <w:pPr>
-        <w:rPr>
-          <w:rStyle w:val="SubtleEmphasis"/>
-          <w:sz w:val="32"/>
-          <w:szCs w:val="32"/>
-        </w:rPr>
-      </w:pPr>
-    </w:p>
-    <w:p>
-      <w:pPr>
-        <w:rPr>
-          <w:rStyle w:val="SubtleEmphasis"/>
-          <w:sz w:val="32"/>
-          <w:szCs w:val="32"/>
-        </w:rPr>
-      </w:pPr>
-    </w:p>
-    <w:p>
-      <w:pPr>
-        <w:rPr>
-          <w:rStyle w:val="SubtleEmphasis"/>
-          <w:sz w:val="32"/>
-          <w:szCs w:val="32"/>
-        </w:rPr>
-      </w:pPr>
-    </w:p>
-    <w:p>
-      <w:pPr>
-        <w:rPr>
-          <w:rStyle w:val="SubtleEmphasis"/>
-          <w:sz w:val="32"/>
-          <w:szCs w:val="32"/>
-        </w:rPr>
-      </w:pPr>
-    </w:p>
-    <w:p>
-      <w:pPr>
-        <w:rPr>
-          <w:rStyle w:val="SubtleEmphasis"/>
-          <w:sz w:val="32"/>
-          <w:szCs w:val="32"/>
-        </w:rPr>
-      </w:pPr>
-    </w:p>
-    <w:p>
-      <w:pPr>
-        <w:rPr>
-          <w:rStyle w:val="SubtleEmphasis"/>
-          <w:sz w:val="32"/>
-          <w:szCs w:val="32"/>
-        </w:rPr>
-      </w:pPr>
-      <w:proofErr w:type="spellStart"/>
-      <w:r>
-        <w:rPr>
-          <w:rStyle w:val="SubtleEmphasis"/>
-          <w:sz w:val="32"/>
-          <w:szCs w:val="32"/>
-        </w:rPr>
-        <w:t>Simulation</w:t>
-      </w:r>
-      <w:proofErr w:type="spellEnd"/>
-      <w:r>
-        <w:rPr>
-          <w:rStyle w:val="SubtleEmphasis"/>
-          <w:sz w:val="32"/>
-          <w:szCs w:val="32"/>
-        </w:rPr>
-        <w:t xml:space="preserve"> #2:</w:t>
-      </w:r>
-    </w:p>
-    <w:p>
-      <w:pPr>
-        <w:rPr>
-          <w:rStyle w:val="SubtleEmphasis"/>
-          <w:sz w:val="32"/>
-          <w:szCs w:val="32"/>
-        </w:rPr>
-      </w:pPr>
-      <w:r>
-        <w:rPr>
-          <w:rStyle w:val="SubtleEmphasis"/>
+          <w:rStyle w:val="Wyrnieniedelikatne"/>
+          <w:sz w:val="32"/>
+          <w:szCs w:val="32"/>
+        </w:rPr>
+      </w:pPr>
+    </w:p>
+    <w:p>
+      <w:pPr>
+        <w:rPr>
+          <w:rStyle w:val="Wyrnieniedelikatne"/>
+          <w:sz w:val="32"/>
+          <w:szCs w:val="32"/>
+        </w:rPr>
+      </w:pPr>
+    </w:p>
+    <w:p>
+      <w:pPr>
+        <w:rPr>
+          <w:rStyle w:val="Wyrnieniedelikatne"/>
+          <w:sz w:val="32"/>
+          <w:szCs w:val="32"/>
+        </w:rPr>
+      </w:pPr>
+    </w:p>
+    <w:p>
+      <w:pPr>
+        <w:rPr>
+          <w:rStyle w:val="Wyrnieniedelikatne"/>
+          <w:sz w:val="32"/>
+          <w:szCs w:val="32"/>
+        </w:rPr>
+      </w:pPr>
+    </w:p>
+    <w:p>
+      <w:pPr>
+        <w:rPr>
+          <w:rStyle w:val="Wyrnieniedelikatne"/>
+          <w:sz w:val="32"/>
+          <w:szCs w:val="32"/>
+        </w:rPr>
+      </w:pPr>
+    </w:p>
+    <w:p>
+      <w:pPr>
+        <w:rPr>
+          <w:rStyle w:val="Wyrnieniedelikatne"/>
+          <w:sz w:val="32"/>
+          <w:szCs w:val="32"/>
+        </w:rPr>
+      </w:pPr>
+    </w:p>
+    <w:p>
+      <w:pPr>
+        <w:rPr>
+          <w:rStyle w:val="Wyrnieniedelikatne"/>
+          <w:sz w:val="32"/>
+          <w:szCs w:val="32"/>
+        </w:rPr>
+      </w:pPr>
+      <w:r>
+        <w:rPr>
+          <w:rStyle w:val="Wyrnieniedelikatne"/>
+          <w:sz w:val="32"/>
+          <w:szCs w:val="32"/>
+        </w:rPr>
+        <w:t>Simulation #2:</w:t>
+      </w:r>
+    </w:p>
+    <w:p>
+      <w:pPr>
+        <w:rPr>
+          <w:rStyle w:val="Wyrnieniedelikatne"/>
+          <w:sz w:val="32"/>
+          <w:szCs w:val="32"/>
+        </w:rPr>
+      </w:pPr>
+      <w:r>
+        <w:rPr>
+          <w:rStyle w:val="Wyrnieniedelikatne"/>
           <w:noProof/>
           <w:sz w:val="32"/>
           <w:szCs w:val="32"/>
@@ -3793,78 +3651,68 @@
     <w:p>
       <w:pPr>
         <w:rPr>
-          <w:rStyle w:val="SubtleEmphasis"/>
-          <w:sz w:val="32"/>
-          <w:szCs w:val="32"/>
-        </w:rPr>
-      </w:pPr>
-    </w:p>
-    <w:p>
-      <w:pPr>
-        <w:rPr>
-          <w:rStyle w:val="SubtleEmphasis"/>
-          <w:sz w:val="32"/>
-          <w:szCs w:val="32"/>
-        </w:rPr>
-      </w:pPr>
-    </w:p>
-    <w:p>
-      <w:pPr>
-        <w:rPr>
-          <w:rStyle w:val="SubtleEmphasis"/>
-          <w:sz w:val="32"/>
-          <w:szCs w:val="32"/>
-        </w:rPr>
-      </w:pPr>
-    </w:p>
-    <w:p>
-      <w:pPr>
-        <w:rPr>
-          <w:rStyle w:val="SubtleEmphasis"/>
-          <w:sz w:val="32"/>
-          <w:szCs w:val="32"/>
-        </w:rPr>
-      </w:pPr>
-    </w:p>
-    <w:p>
-      <w:pPr>
-        <w:rPr>
-          <w:rStyle w:val="SubtleEmphasis"/>
-          <w:sz w:val="32"/>
-          <w:szCs w:val="32"/>
-        </w:rPr>
-      </w:pPr>
-      <w:proofErr w:type="spellStart"/>
-      <w:r>
-        <w:rPr>
-          <w:rStyle w:val="SubtleEmphasis"/>
+          <w:rStyle w:val="Wyrnieniedelikatne"/>
+          <w:sz w:val="32"/>
+          <w:szCs w:val="32"/>
+        </w:rPr>
+      </w:pPr>
+    </w:p>
+    <w:p>
+      <w:pPr>
+        <w:rPr>
+          <w:rStyle w:val="Wyrnieniedelikatne"/>
+          <w:sz w:val="32"/>
+          <w:szCs w:val="32"/>
+        </w:rPr>
+      </w:pPr>
+    </w:p>
+    <w:p>
+      <w:pPr>
+        <w:rPr>
+          <w:rStyle w:val="Wyrnieniedelikatne"/>
+          <w:sz w:val="32"/>
+          <w:szCs w:val="32"/>
+        </w:rPr>
+      </w:pPr>
+    </w:p>
+    <w:p>
+      <w:pPr>
+        <w:rPr>
+          <w:rStyle w:val="Wyrnieniedelikatne"/>
+          <w:sz w:val="32"/>
+          <w:szCs w:val="32"/>
+        </w:rPr>
+      </w:pPr>
+    </w:p>
+    <w:p>
+      <w:pPr>
+        <w:rPr>
+          <w:rStyle w:val="Wyrnieniedelikatne"/>
+          <w:sz w:val="32"/>
+          <w:szCs w:val="32"/>
+        </w:rPr>
+      </w:pPr>
+      <w:r>
+        <w:rPr>
+          <w:rStyle w:val="Wyrnieniedelikatne"/>
           <w:sz w:val="32"/>
           <w:szCs w:val="32"/>
         </w:rPr>
         <w:lastRenderedPageBreak/>
-        <w:t>Simulation</w:t>
-      </w:r>
-      <w:proofErr w:type="spellEnd"/>
-      <w:r>
-        <w:rPr>
-          <w:rStyle w:val="SubtleEmphasis"/>
-          <w:sz w:val="32"/>
-          <w:szCs w:val="32"/>
-        </w:rPr>
-        <w:t xml:space="preserve"> #3:</w:t>
-      </w:r>
-    </w:p>
-    <w:p>
-      <w:pPr>
-        <w:rPr>
-          <w:rStyle w:val="SubtleEmphasis"/>
-          <w:sz w:val="32"/>
-          <w:szCs w:val="32"/>
-        </w:rPr>
-      </w:pPr>
-      <w:r>
-        <w:rPr>
-          <w:rStyle w:val="SubtleEmphasis"/>
+        <w:t>Simulation #3:</w:t>
+      </w:r>
+    </w:p>
+    <w:p>
+      <w:pPr>
+        <w:rPr>
+          <w:rStyle w:val="Wyrnieniedelikatne"/>
+          <w:sz w:val="32"/>
+          <w:szCs w:val="32"/>
+        </w:rPr>
+      </w:pPr>
+      <w:r>
+        <w:rPr>
+          <w:rStyle w:val="Wyrnieniedelikatne"/>
           <w:noProof/>
           <w:sz w:val="32"/>
           <w:szCs w:val="32"/>
@@ -3922,42 +3770,32 @@
     <w:p>
       <w:pPr>
         <w:rPr>
-          <w:rStyle w:val="SubtleEmphasis"/>
-          <w:sz w:val="32"/>
-          <w:szCs w:val="32"/>
-        </w:rPr>
-      </w:pPr>
-      <w:proofErr w:type="spellStart"/>
-      <w:r>
-        <w:rPr>
-          <w:rStyle w:val="SubtleEmphasis"/>
-          <w:sz w:val="32"/>
-          <w:szCs w:val="32"/>
-        </w:rPr>
-        <w:t>SimulationResult</w:t>
-      </w:r>
-      <w:proofErr w:type="spellEnd"/>
-      <w:r>
-        <w:rPr>
-          <w:rStyle w:val="SubtleEmphasis"/>
-          <w:sz w:val="32"/>
-          <w:szCs w:val="32"/>
-        </w:rPr>
-        <w:t>:</w:t>
+          <w:rStyle w:val="Wyrnieniedelikatne"/>
+          <w:sz w:val="32"/>
+          <w:szCs w:val="32"/>
+        </w:rPr>
+      </w:pPr>
+      <w:r>
+        <w:rPr>
+          <w:rStyle w:val="Wyrnieniedelikatne"/>
+          <w:sz w:val="32"/>
+          <w:szCs w:val="32"/>
+        </w:rPr>
+        <w:t>SimulationResult:</w:t>
       </w:r>
     </w:p>
     <w:p>
       <w:pPr>
         <w:jc w:val="center"/>
         <w:rPr>
-          <w:rStyle w:val="SubtleEmphasis"/>
-          <w:sz w:val="32"/>
-          <w:szCs w:val="32"/>
-        </w:rPr>
-      </w:pPr>
-      <w:r>
-        <w:rPr>
-          <w:rStyle w:val="SubtleEmphasis"/>
+          <w:rStyle w:val="Wyrnieniedelikatne"/>
+          <w:sz w:val="32"/>
+          <w:szCs w:val="32"/>
+        </w:rPr>
+      </w:pPr>
+      <w:r>
+        <w:rPr>
+          <w:rStyle w:val="Wyrnieniedelikatne"/>
           <w:noProof/>
           <w:sz w:val="32"/>
           <w:szCs w:val="32"/>
@@ -4015,14 +3853,14 @@
     <w:p>
       <w:pPr>
         <w:rPr>
-          <w:rStyle w:val="SubtleEmphasis"/>
-          <w:sz w:val="32"/>
-          <w:szCs w:val="32"/>
-        </w:rPr>
-      </w:pPr>
-      <w:r>
-        <w:rPr>
-          <w:rStyle w:val="SubtleEmphasis"/>
+          <w:rStyle w:val="Wyrnieniedelikatne"/>
+          <w:sz w:val="32"/>
+          <w:szCs w:val="32"/>
+        </w:rPr>
+      </w:pPr>
+      <w:r>
+        <w:rPr>
+          <w:rStyle w:val="Wyrnieniedelikatne"/>
           <w:sz w:val="32"/>
           <w:szCs w:val="32"/>
         </w:rPr>
@@ -4033,14 +3871,14 @@
     <w:p>
       <w:pPr>
         <w:rPr>
-          <w:rStyle w:val="SubtleEmphasis"/>
-          <w:sz w:val="32"/>
-          <w:szCs w:val="32"/>
-        </w:rPr>
-      </w:pPr>
-      <w:r>
-        <w:rPr>
-          <w:rStyle w:val="SubtleEmphasis"/>
+          <w:rStyle w:val="Wyrnieniedelikatne"/>
+          <w:sz w:val="32"/>
+          <w:szCs w:val="32"/>
+        </w:rPr>
+      </w:pPr>
+      <w:r>
+        <w:rPr>
+          <w:rStyle w:val="Wyrnieniedelikatne"/>
           <w:noProof/>
           <w:sz w:val="32"/>
           <w:szCs w:val="32"/>
@@ -4097,13 +3935,13 @@
     </w:p>
     <w:p>
       <w:pPr>
-        <w:pStyle w:val="Subtitle"/>
+        <w:pStyle w:val="Podtytu"/>
         <w:numPr>
           <w:ilvl w:val="0"/>
           <w:numId w:val="2"/>
         </w:numPr>
         <w:rPr>
-          <w:rStyle w:val="SubtleEmphasis"/>
+          <w:rStyle w:val="Wyrnieniedelikatne"/>
           <w:i w:val="0"/>
           <w:iCs w:val="0"/>
           <w:color w:val="5A5A5A" w:themeColor="text1" w:themeTint="A5"/>
@@ -4113,7 +3951,7 @@
       </w:pPr>
       <w:r>
         <w:rPr>
-          <w:rStyle w:val="SubtleEmphasis"/>
+          <w:rStyle w:val="Wyrnieniedelikatne"/>
           <w:i w:val="0"/>
           <w:iCs w:val="0"/>
           <w:color w:val="5A5A5A" w:themeColor="text1" w:themeTint="A5"/>
@@ -4125,39 +3963,7 @@
     </w:p>
     <w:p>
       <w:r>
-        <w:t xml:space="preserve">Wykonano także testy w programie i odnotowano różne zmiany w zależności od zmiany wartości początkowej pewnego parametru. Ustalono, że byłaby to liczba </w:t>
-      </w:r>
-      <w:proofErr w:type="spellStart"/>
-      <w:r>
-        <w:t>Podbusów</w:t>
-      </w:r>
-      <w:proofErr w:type="spellEnd"/>
-      <w:r>
-        <w:t xml:space="preserve">. Wyniki testów jednostkowych, przedstawiające zależności końcowych ilości Rund oraz </w:t>
-      </w:r>
-      <w:proofErr w:type="spellStart"/>
-      <w:r>
-        <w:t>Entitów</w:t>
-      </w:r>
-      <w:proofErr w:type="spellEnd"/>
-      <w:r>
-        <w:t xml:space="preserve">, </w:t>
-      </w:r>
-      <w:proofErr w:type="gramStart"/>
-      <w:r>
-        <w:t>odnośnie</w:t>
-      </w:r>
-      <w:proofErr w:type="gramEnd"/>
-      <w:r>
-        <w:t xml:space="preserve"> początkowej liczby </w:t>
-      </w:r>
-      <w:proofErr w:type="spellStart"/>
-      <w:r>
-        <w:t>Podbusów</w:t>
-      </w:r>
-      <w:proofErr w:type="spellEnd"/>
-      <w:r>
-        <w:t>, wyglądają następująco:</w:t>
+        <w:t>Wykonano także testy w programie i odnotowano różne zmiany w zależności od zmiany wartości początkowej pewnego parametru. Ustalono, że byłaby to liczba Podbusów. Wyniki testów jednostkowych, przedstawiające zależności końcowych ilości Rund oraz Entitów, odnośnie początkowej liczby Podbusów, wyglądają następująco:</w:t>
       </w:r>
     </w:p>
     <w:p>
@@ -4223,147 +4029,202 @@
     </w:p>
     <w:p>
       <w:pPr>
-        <w:pStyle w:val="ListParagraph"/>
+        <w:pStyle w:val="Akapitzlist"/>
         <w:numPr>
           <w:ilvl w:val="0"/>
           <w:numId w:val="8"/>
         </w:numPr>
       </w:pPr>
-      <w:proofErr w:type="spellStart"/>
-      <w:r>
-        <w:t>Entity</w:t>
-      </w:r>
-      <w:proofErr w:type="spellEnd"/>
-      <w:r>
-        <w:t xml:space="preserve"> ruchome końcowe (Student i Debil) występują wręcz w przytłaczająco niskich ilościach w porównaniu do pozostałych </w:t>
-      </w:r>
-      <w:proofErr w:type="spellStart"/>
-      <w:r>
-        <w:t>Entitów</w:t>
-      </w:r>
-      <w:proofErr w:type="spellEnd"/>
-      <w:r>
-        <w:t>.</w:t>
-      </w:r>
-    </w:p>
-    <w:p>
-      <w:pPr>
-        <w:pStyle w:val="ListParagraph"/>
+      <w:r>
+        <w:t>Entity ruchome końcowe (Student i Debil) występują wręcz w przytłaczająco niskich ilościach w porównaniu do pozostałych Entitów.</w:t>
+      </w:r>
+    </w:p>
+    <w:p>
+      <w:pPr>
+        <w:pStyle w:val="Akapitzlist"/>
         <w:numPr>
           <w:ilvl w:val="0"/>
           <w:numId w:val="8"/>
         </w:numPr>
       </w:pPr>
       <w:r>
-        <w:t xml:space="preserve">Liczba rund na początku rośnie, a po przekroczeniu około 50 </w:t>
-      </w:r>
-      <w:proofErr w:type="spellStart"/>
-      <w:r>
-        <w:t>Podbusów</w:t>
-      </w:r>
-      <w:proofErr w:type="spellEnd"/>
-      <w:r>
-        <w:t>, zaczyna stopniowo i powoli, maleć</w:t>
-      </w:r>
-    </w:p>
-    <w:p>
-      <w:pPr>
-        <w:pStyle w:val="ListParagraph"/>
+        <w:t>Liczba rund na początku rośnie, a po przekroczeniu około 50 Podbusów, zaczyna stopniowo i powoli, maleć</w:t>
+      </w:r>
+    </w:p>
+    <w:p>
+      <w:pPr>
+        <w:pStyle w:val="Akapitzlist"/>
         <w:numPr>
           <w:ilvl w:val="0"/>
           <w:numId w:val="8"/>
         </w:numPr>
       </w:pPr>
-      <w:proofErr w:type="spellStart"/>
-      <w:r>
-        <w:t>Patusy</w:t>
-      </w:r>
-      <w:proofErr w:type="spellEnd"/>
-      <w:r>
-        <w:t xml:space="preserve">, </w:t>
-      </w:r>
-      <w:proofErr w:type="spellStart"/>
-      <w:r>
-        <w:t>Licbusy</w:t>
-      </w:r>
-      <w:proofErr w:type="spellEnd"/>
-      <w:r>
-        <w:t xml:space="preserve"> i Egzaminy zdają się mieć coraz większy rozstrzał wyników wraz z postępem ilości początkowej </w:t>
-      </w:r>
-      <w:proofErr w:type="spellStart"/>
-      <w:r>
-        <w:t>Podbusów</w:t>
-      </w:r>
-      <w:proofErr w:type="spellEnd"/>
-      <w:r>
-        <w:t xml:space="preserve">. Warto wspomnieć, że te jednostki mają pewną zależność. </w:t>
-      </w:r>
-      <w:proofErr w:type="spellStart"/>
-      <w:r>
-        <w:t>Licbusy</w:t>
-      </w:r>
-      <w:proofErr w:type="spellEnd"/>
-      <w:r>
-        <w:t xml:space="preserve"> upuszczają Egzaminy, które przyciągają </w:t>
-      </w:r>
-      <w:proofErr w:type="spellStart"/>
-      <w:r>
-        <w:t>Patusy</w:t>
-      </w:r>
-      <w:proofErr w:type="spellEnd"/>
-      <w:r>
-        <w:t xml:space="preserve">. Być może wpływa to jakoś na taki rozrzut wyników wraz z postępującą ilością </w:t>
-      </w:r>
-      <w:proofErr w:type="spellStart"/>
-      <w:r>
-        <w:t>Podbusów</w:t>
-      </w:r>
-      <w:proofErr w:type="spellEnd"/>
-      <w:r>
-        <w:t>.</w:t>
-      </w:r>
-    </w:p>
-    <w:p>
-      <w:pPr>
-        <w:pStyle w:val="ListParagraph"/>
+      <w:r>
+        <w:t>Patusy, Licbusy i Egzaminy zdają się mieć coraz większy rozstrzał wyników wraz z postępem ilości początkowej Podbusów. Warto wspomnieć, że te jednostki mają pewną zależność. Licbusy upuszczają Egzaminy, które przyciągają Patusy. Być może wpływa to jakoś na taki rozrzut wyników wraz z postępującą ilością Podbusów.</w:t>
+      </w:r>
+    </w:p>
+    <w:p>
+      <w:pPr>
+        <w:pStyle w:val="Akapitzlist"/>
         <w:numPr>
           <w:ilvl w:val="0"/>
           <w:numId w:val="8"/>
         </w:numPr>
       </w:pPr>
       <w:r>
-        <w:t xml:space="preserve">Podczas, gdy liczba bytów ruchomych zdaje się rosnąć wraz z ilością </w:t>
-      </w:r>
-      <w:proofErr w:type="spellStart"/>
-      <w:r>
-        <w:t>Podbusów</w:t>
-      </w:r>
-      <w:proofErr w:type="spellEnd"/>
-      <w:r>
-        <w:t xml:space="preserve">, po czym </w:t>
-      </w:r>
-      <w:proofErr w:type="spellStart"/>
-      <w:r>
-        <w:t>ustabilnia</w:t>
-      </w:r>
-      <w:proofErr w:type="spellEnd"/>
-      <w:r>
-        <w:t xml:space="preserve"> się, to liczba bytów nieruchomych (Piwo i Egzamin) zdaje się rosnąć do pewnej ilości </w:t>
-      </w:r>
-      <w:proofErr w:type="spellStart"/>
-      <w:r>
-        <w:t>Podbusów</w:t>
-      </w:r>
-      <w:proofErr w:type="spellEnd"/>
-      <w:r>
-        <w:t xml:space="preserve"> (około </w:t>
+        <w:t xml:space="preserve">Podczas, gdy liczba bytów ruchomych zdaje się rosnąć wraz z ilością Podbusów, po czym ustabilnia się, to liczba bytów nieruchomych (Piwo i Egzamin) zdaje się rosnąć do pewnej ilości Podbusów (około </w:t>
       </w:r>
       <w:r>
         <w:t>300) po czym zaczyna stopniowo maleć.</w:t>
       </w:r>
+      <w:r>
+        <w:br/>
+      </w:r>
+    </w:p>
+    <w:p/>
+    <w:p/>
+    <w:p/>
+    <w:p/>
+    <w:p/>
+    <w:p/>
+    <w:p/>
+    <w:p/>
+    <w:p/>
+    <w:p/>
+    <w:p/>
+    <w:p/>
+    <w:p>
+      <w:pPr>
+        <w:pStyle w:val="Podtytu"/>
+        <w:numPr>
+          <w:ilvl w:val="0"/>
+          <w:numId w:val="2"/>
+        </w:numPr>
+        <w:rPr>
+          <w:rStyle w:val="Wyrnieniedelikatne"/>
+          <w:i w:val="0"/>
+          <w:iCs w:val="0"/>
+          <w:color w:val="5A5A5A" w:themeColor="text1" w:themeTint="A5"/>
+          <w:sz w:val="40"/>
+          <w:szCs w:val="40"/>
+        </w:rPr>
+      </w:pPr>
+      <w:r>
+        <w:rPr>
+          <w:rStyle w:val="Wyrnieniedelikatne"/>
+          <w:i w:val="0"/>
+          <w:iCs w:val="0"/>
+          <w:color w:val="5A5A5A" w:themeColor="text1" w:themeTint="A5"/>
+          <w:sz w:val="40"/>
+          <w:szCs w:val="40"/>
+        </w:rPr>
+        <w:lastRenderedPageBreak/>
+        <w:t>Zdjęcia aplikacji</w:t>
+      </w:r>
+    </w:p>
+    <w:p>
+      <w:pPr>
+        <w:rPr>
+          <w:lang w:val="en-US"/>
+        </w:rPr>
+      </w:pPr>
+    </w:p>
+    <w:p>
+      <w:pPr>
+        <w:rPr>
+          <w:lang w:val="en-US"/>
+        </w:rPr>
+      </w:pPr>
+      <w:r>
+        <w:rPr>
+          <w:lang w:val="en-US"/>
+        </w:rPr>
+        <w:drawing>
+          <wp:inline distT="0" distB="0" distL="0" distR="0" wp14:anchorId="1DDAA7D5" wp14:editId="77CF99F2">
+            <wp:extent cx="6840220" cy="4201160"/>
+            <wp:effectExtent l="0" t="0" r="0" b="8890"/>
+            <wp:docPr id="15" name="Obraz 15"/>
+            <wp:cNvGraphicFramePr>
+              <a:graphicFrameLocks xmlns:a="http://schemas.openxmlformats.org/drawingml/2006/main" noChangeAspect="1"/>
+            </wp:cNvGraphicFramePr>
+            <a:graphic xmlns:a="http://schemas.openxmlformats.org/drawingml/2006/main">
+              <a:graphicData uri="http://schemas.openxmlformats.org/drawingml/2006/picture">
+                <pic:pic xmlns:pic="http://schemas.openxmlformats.org/drawingml/2006/picture">
+                  <pic:nvPicPr>
+                    <pic:cNvPr id="1" name=""/>
+                    <pic:cNvPicPr/>
+                  </pic:nvPicPr>
+                  <pic:blipFill>
+                    <a:blip r:embed="rId40"/>
+                    <a:stretch>
+                      <a:fillRect/>
+                    </a:stretch>
+                  </pic:blipFill>
+                  <pic:spPr>
+                    <a:xfrm>
+                      <a:off x="0" y="0"/>
+                      <a:ext cx="6840220" cy="4201160"/>
+                    </a:xfrm>
+                    <a:prstGeom prst="rect">
+                      <a:avLst/>
+                    </a:prstGeom>
+                  </pic:spPr>
+                </pic:pic>
+              </a:graphicData>
+            </a:graphic>
+          </wp:inline>
+        </w:drawing>
+      </w:r>
+    </w:p>
+    <w:p>
+      <w:pPr>
+        <w:rPr>
+          <w:lang w:val="en-US"/>
+        </w:rPr>
+      </w:pPr>
+      <w:r>
+        <w:rPr>
+          <w:lang w:val="en-US"/>
+        </w:rPr>
+        <w:drawing>
+          <wp:inline distT="0" distB="0" distL="0" distR="0" wp14:anchorId="6948CD5D" wp14:editId="544A900B">
+            <wp:extent cx="6840220" cy="4219575"/>
+            <wp:effectExtent l="0" t="0" r="0" b="9525"/>
+            <wp:docPr id="31" name="Obraz 31"/>
+            <wp:cNvGraphicFramePr>
+              <a:graphicFrameLocks xmlns:a="http://schemas.openxmlformats.org/drawingml/2006/main" noChangeAspect="1"/>
+            </wp:cNvGraphicFramePr>
+            <a:graphic xmlns:a="http://schemas.openxmlformats.org/drawingml/2006/main">
+              <a:graphicData uri="http://schemas.openxmlformats.org/drawingml/2006/picture">
+                <pic:pic xmlns:pic="http://schemas.openxmlformats.org/drawingml/2006/picture">
+                  <pic:nvPicPr>
+                    <pic:cNvPr id="1" name=""/>
+                    <pic:cNvPicPr/>
+                  </pic:nvPicPr>
+                  <pic:blipFill>
+                    <a:blip r:embed="rId41"/>
+                    <a:stretch>
+                      <a:fillRect/>
+                    </a:stretch>
+                  </pic:blipFill>
+                  <pic:spPr>
+                    <a:xfrm>
+                      <a:off x="0" y="0"/>
+                      <a:ext cx="6840220" cy="4219575"/>
+                    </a:xfrm>
+                    <a:prstGeom prst="rect">
+                      <a:avLst/>
+                    </a:prstGeom>
+                  </pic:spPr>
+                </pic:pic>
+              </a:graphicData>
+            </a:graphic>
+          </wp:inline>
+        </w:drawing>
+      </w:r>
     </w:p>
     <w:sectPr>
-      <w:footerReference w:type="default" r:id="rId40"/>
+      <w:footerReference w:type="default" r:id="rId42"/>
       <w:pgSz w:w="11906" w:h="16838"/>
       <w:pgMar w:top="567" w:right="567" w:bottom="567" w:left="567" w:header="708" w:footer="708" w:gutter="0"/>
       <w:cols w:space="708"/>
@@ -4412,7 +4273,7 @@
     <w:sdtContent>
       <w:p>
         <w:pPr>
-          <w:pStyle w:val="Footer"/>
+          <w:pStyle w:val="Stopka"/>
           <w:jc w:val="center"/>
         </w:pPr>
         <w:r>
@@ -4435,7 +4296,7 @@
   </w:sdt>
   <w:p>
     <w:pPr>
-      <w:pStyle w:val="Footer"/>
+      <w:pStyle w:val="Stopka"/>
     </w:pPr>
   </w:p>
 </w:ftr>
@@ -5652,15 +5513,15 @@
     <w:lsdException w:name="Unresolved Mention" w:semiHidden="1" w:unhideWhenUsed="1"/>
     <w:lsdException w:name="Smart Link" w:semiHidden="1" w:unhideWhenUsed="1"/>
   </w:latentStyles>
-  <w:style w:type="paragraph" w:default="1" w:styleId="Normal">
+  <w:style w:type="paragraph" w:default="1" w:styleId="Normalny">
     <w:name w:val="Normal"/>
     <w:qFormat/>
   </w:style>
-  <w:style w:type="paragraph" w:styleId="Heading1">
+  <w:style w:type="paragraph" w:styleId="Nagwek1">
     <w:name w:val="heading 1"/>
-    <w:basedOn w:val="Normal"/>
-    <w:next w:val="Normal"/>
-    <w:link w:val="Heading1Char"/>
+    <w:basedOn w:val="Normalny"/>
+    <w:next w:val="Normalny"/>
+    <w:link w:val="Nagwek1Znak"/>
     <w:uiPriority w:val="9"/>
     <w:qFormat/>
     <w:rsid w:val="00BB2DBC"/>
@@ -5677,13 +5538,13 @@
       <w:szCs w:val="32"/>
     </w:rPr>
   </w:style>
-  <w:style w:type="character" w:default="1" w:styleId="DefaultParagraphFont">
+  <w:style w:type="character" w:default="1" w:styleId="Domylnaczcionkaakapitu">
     <w:name w:val="Default Paragraph Font"/>
     <w:uiPriority w:val="1"/>
     <w:semiHidden/>
     <w:unhideWhenUsed/>
   </w:style>
-  <w:style w:type="table" w:default="1" w:styleId="TableNormal">
+  <w:style w:type="table" w:default="1" w:styleId="Standardowy">
     <w:name w:val="Normal Table"/>
     <w:uiPriority w:val="99"/>
     <w:semiHidden/>
@@ -5698,17 +5559,17 @@
       </w:tblCellMar>
     </w:tblPr>
   </w:style>
-  <w:style w:type="numbering" w:default="1" w:styleId="NoList">
+  <w:style w:type="numbering" w:default="1" w:styleId="Bezlisty">
     <w:name w:val="No List"/>
     <w:uiPriority w:val="99"/>
     <w:semiHidden/>
     <w:unhideWhenUsed/>
   </w:style>
-  <w:style w:type="paragraph" w:styleId="Title">
+  <w:style w:type="paragraph" w:styleId="Tytu">
     <w:name w:val="Title"/>
-    <w:basedOn w:val="Normal"/>
-    <w:next w:val="Normal"/>
-    <w:link w:val="TitleChar"/>
+    <w:basedOn w:val="Normalny"/>
+    <w:next w:val="Normalny"/>
+    <w:link w:val="TytuZnak"/>
     <w:uiPriority w:val="10"/>
     <w:qFormat/>
     <w:rsid w:val="004172A5"/>
@@ -5724,10 +5585,10 @@
       <w:szCs w:val="56"/>
     </w:rPr>
   </w:style>
-  <w:style w:type="character" w:customStyle="1" w:styleId="TitleChar">
-    <w:name w:val="Title Char"/>
-    <w:basedOn w:val="DefaultParagraphFont"/>
-    <w:link w:val="Title"/>
+  <w:style w:type="character" w:customStyle="1" w:styleId="TytuZnak">
+    <w:name w:val="Tytuł Znak"/>
+    <w:basedOn w:val="Domylnaczcionkaakapitu"/>
+    <w:link w:val="Tytu"/>
     <w:uiPriority w:val="10"/>
     <w:rsid w:val="004172A5"/>
     <w:rPr>
@@ -5738,11 +5599,11 @@
       <w:szCs w:val="56"/>
     </w:rPr>
   </w:style>
-  <w:style w:type="paragraph" w:styleId="Subtitle">
+  <w:style w:type="paragraph" w:styleId="Podtytu">
     <w:name w:val="Subtitle"/>
-    <w:basedOn w:val="Normal"/>
-    <w:next w:val="Normal"/>
-    <w:link w:val="SubtitleChar"/>
+    <w:basedOn w:val="Normalny"/>
+    <w:next w:val="Normalny"/>
+    <w:link w:val="PodtytuZnak"/>
     <w:uiPriority w:val="11"/>
     <w:qFormat/>
     <w:rsid w:val="004172A5"/>
@@ -5757,10 +5618,10 @@
       <w:spacing w:val="15"/>
     </w:rPr>
   </w:style>
-  <w:style w:type="character" w:customStyle="1" w:styleId="SubtitleChar">
-    <w:name w:val="Subtitle Char"/>
-    <w:basedOn w:val="DefaultParagraphFont"/>
-    <w:link w:val="Subtitle"/>
+  <w:style w:type="character" w:customStyle="1" w:styleId="PodtytuZnak">
+    <w:name w:val="Podtytuł Znak"/>
+    <w:basedOn w:val="Domylnaczcionkaakapitu"/>
+    <w:link w:val="Podtytu"/>
     <w:uiPriority w:val="11"/>
     <w:rsid w:val="004172A5"/>
     <w:rPr>
@@ -5769,9 +5630,9 @@
       <w:spacing w:val="15"/>
     </w:rPr>
   </w:style>
-  <w:style w:type="paragraph" w:styleId="ListParagraph">
+  <w:style w:type="paragraph" w:styleId="Akapitzlist">
     <w:name w:val="List Paragraph"/>
-    <w:basedOn w:val="Normal"/>
+    <w:basedOn w:val="Normalny"/>
     <w:uiPriority w:val="34"/>
     <w:qFormat/>
     <w:rsid w:val="000222E9"/>
@@ -5780,10 +5641,10 @@
       <w:contextualSpacing/>
     </w:pPr>
   </w:style>
-  <w:style w:type="paragraph" w:styleId="EndnoteText">
+  <w:style w:type="paragraph" w:styleId="Tekstprzypisukocowego">
     <w:name w:val="endnote text"/>
-    <w:basedOn w:val="Normal"/>
-    <w:link w:val="EndnoteTextChar"/>
+    <w:basedOn w:val="Normalny"/>
+    <w:link w:val="TekstprzypisukocowegoZnak"/>
     <w:uiPriority w:val="99"/>
     <w:semiHidden/>
     <w:unhideWhenUsed/>
@@ -5796,10 +5657,10 @@
       <w:szCs w:val="20"/>
     </w:rPr>
   </w:style>
-  <w:style w:type="character" w:customStyle="1" w:styleId="EndnoteTextChar">
-    <w:name w:val="Endnote Text Char"/>
-    <w:basedOn w:val="DefaultParagraphFont"/>
-    <w:link w:val="EndnoteText"/>
+  <w:style w:type="character" w:customStyle="1" w:styleId="TekstprzypisukocowegoZnak">
+    <w:name w:val="Tekst przypisu końcowego Znak"/>
+    <w:basedOn w:val="Domylnaczcionkaakapitu"/>
+    <w:link w:val="Tekstprzypisukocowego"/>
     <w:uiPriority w:val="99"/>
     <w:semiHidden/>
     <w:rsid w:val="008E2085"/>
@@ -5808,9 +5669,9 @@
       <w:szCs w:val="20"/>
     </w:rPr>
   </w:style>
-  <w:style w:type="character" w:styleId="EndnoteReference">
+  <w:style w:type="character" w:styleId="Odwoanieprzypisukocowego">
     <w:name w:val="endnote reference"/>
-    <w:basedOn w:val="DefaultParagraphFont"/>
+    <w:basedOn w:val="Domylnaczcionkaakapitu"/>
     <w:uiPriority w:val="99"/>
     <w:semiHidden/>
     <w:unhideWhenUsed/>
@@ -5819,10 +5680,10 @@
       <w:vertAlign w:val="superscript"/>
     </w:rPr>
   </w:style>
-  <w:style w:type="character" w:customStyle="1" w:styleId="Heading1Char">
-    <w:name w:val="Heading 1 Char"/>
-    <w:basedOn w:val="DefaultParagraphFont"/>
-    <w:link w:val="Heading1"/>
+  <w:style w:type="character" w:customStyle="1" w:styleId="Nagwek1Znak">
+    <w:name w:val="Nagłówek 1 Znak"/>
+    <w:basedOn w:val="Domylnaczcionkaakapitu"/>
+    <w:link w:val="Nagwek1"/>
     <w:uiPriority w:val="9"/>
     <w:rsid w:val="00BB2DBC"/>
     <w:rPr>
@@ -5832,10 +5693,10 @@
       <w:szCs w:val="32"/>
     </w:rPr>
   </w:style>
-  <w:style w:type="paragraph" w:styleId="Header">
+  <w:style w:type="paragraph" w:styleId="Nagwek">
     <w:name w:val="header"/>
-    <w:basedOn w:val="Normal"/>
-    <w:link w:val="HeaderChar"/>
+    <w:basedOn w:val="Normalny"/>
+    <w:link w:val="NagwekZnak"/>
     <w:uiPriority w:val="99"/>
     <w:unhideWhenUsed/>
     <w:rsid w:val="006A4EF9"/>
@@ -5847,17 +5708,17 @@
       <w:spacing w:after="0" w:line="240" w:lineRule="auto"/>
     </w:pPr>
   </w:style>
-  <w:style w:type="character" w:customStyle="1" w:styleId="HeaderChar">
-    <w:name w:val="Header Char"/>
-    <w:basedOn w:val="DefaultParagraphFont"/>
-    <w:link w:val="Header"/>
+  <w:style w:type="character" w:customStyle="1" w:styleId="NagwekZnak">
+    <w:name w:val="Nagłówek Znak"/>
+    <w:basedOn w:val="Domylnaczcionkaakapitu"/>
+    <w:link w:val="Nagwek"/>
     <w:uiPriority w:val="99"/>
     <w:rsid w:val="006A4EF9"/>
   </w:style>
-  <w:style w:type="paragraph" w:styleId="Footer">
+  <w:style w:type="paragraph" w:styleId="Stopka">
     <w:name w:val="footer"/>
-    <w:basedOn w:val="Normal"/>
-    <w:link w:val="FooterChar"/>
+    <w:basedOn w:val="Normalny"/>
+    <w:link w:val="StopkaZnak"/>
     <w:uiPriority w:val="99"/>
     <w:unhideWhenUsed/>
     <w:rsid w:val="006A4EF9"/>
@@ -5869,16 +5730,16 @@
       <w:spacing w:after="0" w:line="240" w:lineRule="auto"/>
     </w:pPr>
   </w:style>
-  <w:style w:type="character" w:customStyle="1" w:styleId="FooterChar">
-    <w:name w:val="Footer Char"/>
-    <w:basedOn w:val="DefaultParagraphFont"/>
-    <w:link w:val="Footer"/>
+  <w:style w:type="character" w:customStyle="1" w:styleId="StopkaZnak">
+    <w:name w:val="Stopka Znak"/>
+    <w:basedOn w:val="Domylnaczcionkaakapitu"/>
+    <w:link w:val="Stopka"/>
     <w:uiPriority w:val="99"/>
     <w:rsid w:val="006A4EF9"/>
   </w:style>
-  <w:style w:type="character" w:styleId="SubtleEmphasis">
+  <w:style w:type="character" w:styleId="Wyrnieniedelikatne">
     <w:name w:val="Subtle Emphasis"/>
-    <w:basedOn w:val="DefaultParagraphFont"/>
+    <w:basedOn w:val="Domylnaczcionkaakapitu"/>
     <w:uiPriority w:val="19"/>
     <w:qFormat/>
     <w:rsid w:val="00772002"/>
@@ -6187,6 +6048,15 @@
 </file>
 
 <file path=customXml/item1.xml><?xml version="1.0" encoding="utf-8"?>
+<?mso-contentType ?>
+<FormTemplates xmlns="http://schemas.microsoft.com/sharepoint/v3/contenttype/forms">
+  <Display>DocumentLibraryForm</Display>
+  <Edit>DocumentLibraryForm</Edit>
+  <New>DocumentLibraryForm</New>
+</FormTemplates>
+</file>
+
+<file path=customXml/item2.xml><?xml version="1.0" encoding="utf-8"?>
 <ct:contentTypeSchema xmlns:ct="http://schemas.microsoft.com/office/2006/metadata/contentType" xmlns:ma="http://schemas.microsoft.com/office/2006/metadata/properties/metaAttributes" ct:_="" ma:_="" ma:contentTypeName="Document" ma:contentTypeID="0x0101002C5EA2B956524F4183D3BAD3BC0A52C2" ma:contentTypeVersion="2" ma:contentTypeDescription="Create a new document." ma:contentTypeScope="" ma:versionID="e18e6dcc52661410baa462d7ddeeea4c">
   <xsd:schema xmlns:xsd="http://www.w3.org/2001/XMLSchema" xmlns:xs="http://www.w3.org/2001/XMLSchema" xmlns:p="http://schemas.microsoft.com/office/2006/metadata/properties" xmlns:ns3="fec30116-1d9b-4d74-b5a2-a1587f0faa8b" targetNamespace="http://schemas.microsoft.com/office/2006/metadata/properties" ma:root="true" ma:fieldsID="9c0a01518f886de7332ebbe6132822fa" ns3:_="">
     <xsd:import namespace="fec30116-1d9b-4d74-b5a2-a1587f0faa8b"/>
@@ -6318,26 +6188,25 @@
 </ct:contentTypeSchema>
 </file>
 
-<file path=customXml/item2.xml><?xml version="1.0" encoding="utf-8"?>
-<?mso-contentType ?>
-<FormTemplates xmlns="http://schemas.microsoft.com/sharepoint/v3/contenttype/forms">
-  <Display>DocumentLibraryForm</Display>
-  <Edit>DocumentLibraryForm</Edit>
-  <New>DocumentLibraryForm</New>
-</FormTemplates>
+<file path=customXml/item3.xml><?xml version="1.0" encoding="utf-8"?>
+<b:Sources xmlns:b="http://schemas.openxmlformats.org/officeDocument/2006/bibliography" xmlns="http://schemas.openxmlformats.org/officeDocument/2006/bibliography" SelectedStyle="\APASixthEditionOfficeOnline.xsl" StyleName="APA" Version="6"/>
 </file>
 
-<file path=customXml/item3.xml><?xml version="1.0" encoding="utf-8"?>
+<file path=customXml/item4.xml><?xml version="1.0" encoding="utf-8"?>
 <p:properties xmlns:p="http://schemas.microsoft.com/office/2006/metadata/properties" xmlns:xsi="http://www.w3.org/2001/XMLSchema-instance" xmlns:pc="http://schemas.microsoft.com/office/infopath/2007/PartnerControls">
   <documentManagement/>
 </p:properties>
 </file>
 
-<file path=customXml/item4.xml><?xml version="1.0" encoding="utf-8"?>
-<b:Sources xmlns:b="http://schemas.openxmlformats.org/officeDocument/2006/bibliography" xmlns="http://schemas.openxmlformats.org/officeDocument/2006/bibliography" SelectedStyle="\APASixthEditionOfficeOnline.xsl" StyleName="APA" Version="6"/>
+<file path=customXml/itemProps1.xml><?xml version="1.0" encoding="utf-8"?>
+<ds:datastoreItem xmlns:ds="http://schemas.openxmlformats.org/officeDocument/2006/customXml" ds:itemID="{E78BDBEA-219B-45AF-9480-EE06262A6922}">
+  <ds:schemaRefs>
+    <ds:schemaRef ds:uri="http://schemas.microsoft.com/sharepoint/v3/contenttype/forms"/>
+  </ds:schemaRefs>
+</ds:datastoreItem>
 </file>
 
-<file path=customXml/itemProps1.xml><?xml version="1.0" encoding="utf-8"?>
+<file path=customXml/itemProps2.xml><?xml version="1.0" encoding="utf-8"?>
 <ds:datastoreItem xmlns:ds="http://schemas.openxmlformats.org/officeDocument/2006/customXml" ds:itemID="{2A69F4D5-9BEB-4BD1-9D40-E10D86931ECC}">
   <ds:schemaRefs>
     <ds:schemaRef ds:uri="http://schemas.microsoft.com/office/2006/metadata/contentType"/>
@@ -6355,27 +6224,19 @@
 </ds:datastoreItem>
 </file>
 
-<file path=customXml/itemProps2.xml><?xml version="1.0" encoding="utf-8"?>
-<ds:datastoreItem xmlns:ds="http://schemas.openxmlformats.org/officeDocument/2006/customXml" ds:itemID="{E78BDBEA-219B-45AF-9480-EE06262A6922}">
+<file path=customXml/itemProps3.xml><?xml version="1.0" encoding="utf-8"?>
+<ds:datastoreItem xmlns:ds="http://schemas.openxmlformats.org/officeDocument/2006/customXml" ds:itemID="{1FCF518C-A934-46BE-AFB4-E43362BB1D28}">
   <ds:schemaRefs>
-    <ds:schemaRef ds:uri="http://schemas.microsoft.com/sharepoint/v3/contenttype/forms"/>
+    <ds:schemaRef ds:uri="http://schemas.openxmlformats.org/officeDocument/2006/bibliography"/>
   </ds:schemaRefs>
 </ds:datastoreItem>
 </file>
 
-<file path=customXml/itemProps3.xml><?xml version="1.0" encoding="utf-8"?>
+<file path=customXml/itemProps4.xml><?xml version="1.0" encoding="utf-8"?>
 <ds:datastoreItem xmlns:ds="http://schemas.openxmlformats.org/officeDocument/2006/customXml" ds:itemID="{5E6DD0D5-C067-43D6-A588-8AF7D0CE3614}">
   <ds:schemaRefs>
     <ds:schemaRef ds:uri="http://schemas.microsoft.com/office/2006/metadata/properties"/>
     <ds:schemaRef ds:uri="http://schemas.microsoft.com/office/infopath/2007/PartnerControls"/>
   </ds:schemaRefs>
 </ds:datastoreItem>
-</file>
-
-<file path=customXml/itemProps4.xml><?xml version="1.0" encoding="utf-8"?>
-<ds:datastoreItem xmlns:ds="http://schemas.openxmlformats.org/officeDocument/2006/customXml" ds:itemID="{1FCF518C-A934-46BE-AFB4-E43362BB1D28}">
-  <ds:schemaRefs>
-    <ds:schemaRef ds:uri="http://schemas.openxmlformats.org/officeDocument/2006/bibliography"/>
-  </ds:schemaRefs>
-</ds:datastoreItem>
 </file>
</xml_diff>